<commit_message>
Added some paragraphs on software installation
</commit_message>
<xml_diff>
--- a/ScaleDevelopment-CheatSheet.docx
+++ b/ScaleDevelopment-CheatSheet.docx
@@ -116,13 +116,37 @@
         <w:t xml:space="preserve"> </w:t>
       </w:r>
       <w:r>
-        <w:t>The format conversion of raw data for Quest compatible software can be done using SPSS also (Manual prepared by Kumaresh and Manjunath).</w:t>
+        <w:t xml:space="preserve">The format conversion of raw data for Quest compatible software can be done using SPSS also (Manual prepared by </w:t>
+      </w:r>
+      <w:proofErr w:type="spellStart"/>
+      <w:r>
+        <w:t>Kumaresh</w:t>
+      </w:r>
+      <w:proofErr w:type="spellEnd"/>
+      <w:r>
+        <w:t xml:space="preserve"> and </w:t>
+      </w:r>
+      <w:proofErr w:type="spellStart"/>
+      <w:r>
+        <w:t>Manjunath</w:t>
+      </w:r>
+      <w:proofErr w:type="spellEnd"/>
+      <w:r>
+        <w:t>).</w:t>
       </w:r>
     </w:p>
     <w:p>
       <w:pPr>
         <w:pStyle w:val="NoSpacing"/>
       </w:pPr>
+    </w:p>
+    <w:p>
+      <w:pPr>
+        <w:pStyle w:val="Heading5"/>
+      </w:pPr>
+      <w:r>
+        <w:t>INSTALLATION</w:t>
+      </w:r>
     </w:p>
     <w:p>
       <w:pPr>
@@ -130,11 +154,6 @@
       </w:pPr>
       <w:bookmarkStart w:id="0" w:name="_GoBack"/>
       <w:bookmarkEnd w:id="0"/>
-    </w:p>
-    <w:p>
-      <w:pPr>
-        <w:pStyle w:val="NoSpacing"/>
-      </w:pPr>
     </w:p>
     <w:p>
       <w:pPr>
@@ -438,6 +457,26 @@
       <w:color w:val="4F81BD" w:themeColor="accent1"/>
     </w:rPr>
   </w:style>
+  <w:style w:type="paragraph" w:styleId="Heading5">
+    <w:name w:val="heading 5"/>
+    <w:basedOn w:val="Normal"/>
+    <w:next w:val="Normal"/>
+    <w:link w:val="Heading5Char"/>
+    <w:uiPriority w:val="9"/>
+    <w:unhideWhenUsed/>
+    <w:qFormat/>
+    <w:rsid w:val="00D17F93"/>
+    <w:pPr>
+      <w:keepNext/>
+      <w:keepLines/>
+      <w:spacing w:before="200" w:after="0"/>
+      <w:outlineLvl w:val="4"/>
+    </w:pPr>
+    <w:rPr>
+      <w:rFonts w:asciiTheme="majorHAnsi" w:eastAsiaTheme="majorEastAsia" w:hAnsiTheme="majorHAnsi" w:cstheme="majorBidi"/>
+      <w:color w:val="243F60" w:themeColor="accent1" w:themeShade="7F"/>
+    </w:rPr>
+  </w:style>
   <w:style w:type="character" w:default="1" w:styleId="DefaultParagraphFont">
     <w:name w:val="Default Paragraph Font"/>
     <w:uiPriority w:val="1"/>
@@ -570,6 +609,17 @@
     <w:pPr>
       <w:spacing w:after="0" w:line="240" w:lineRule="auto"/>
     </w:pPr>
+  </w:style>
+  <w:style w:type="character" w:customStyle="1" w:styleId="Heading5Char">
+    <w:name w:val="Heading 5 Char"/>
+    <w:basedOn w:val="DefaultParagraphFont"/>
+    <w:link w:val="Heading5"/>
+    <w:uiPriority w:val="9"/>
+    <w:rsid w:val="00D17F93"/>
+    <w:rPr>
+      <w:rFonts w:asciiTheme="majorHAnsi" w:eastAsiaTheme="majorEastAsia" w:hAnsiTheme="majorHAnsi" w:cstheme="majorBidi"/>
+      <w:color w:val="243F60" w:themeColor="accent1" w:themeShade="7F"/>
+    </w:rPr>
   </w:style>
 </w:styles>
 </file>
@@ -827,6 +877,26 @@
       <w:color w:val="4F81BD" w:themeColor="accent1"/>
     </w:rPr>
   </w:style>
+  <w:style w:type="paragraph" w:styleId="Heading5">
+    <w:name w:val="heading 5"/>
+    <w:basedOn w:val="Normal"/>
+    <w:next w:val="Normal"/>
+    <w:link w:val="Heading5Char"/>
+    <w:uiPriority w:val="9"/>
+    <w:unhideWhenUsed/>
+    <w:qFormat/>
+    <w:rsid w:val="00D17F93"/>
+    <w:pPr>
+      <w:keepNext/>
+      <w:keepLines/>
+      <w:spacing w:before="200" w:after="0"/>
+      <w:outlineLvl w:val="4"/>
+    </w:pPr>
+    <w:rPr>
+      <w:rFonts w:asciiTheme="majorHAnsi" w:eastAsiaTheme="majorEastAsia" w:hAnsiTheme="majorHAnsi" w:cstheme="majorBidi"/>
+      <w:color w:val="243F60" w:themeColor="accent1" w:themeShade="7F"/>
+    </w:rPr>
+  </w:style>
   <w:style w:type="character" w:default="1" w:styleId="DefaultParagraphFont">
     <w:name w:val="Default Paragraph Font"/>
     <w:uiPriority w:val="1"/>
@@ -959,6 +1029,17 @@
     <w:pPr>
       <w:spacing w:after="0" w:line="240" w:lineRule="auto"/>
     </w:pPr>
+  </w:style>
+  <w:style w:type="character" w:customStyle="1" w:styleId="Heading5Char">
+    <w:name w:val="Heading 5 Char"/>
+    <w:basedOn w:val="DefaultParagraphFont"/>
+    <w:link w:val="Heading5"/>
+    <w:uiPriority w:val="9"/>
+    <w:rsid w:val="00D17F93"/>
+    <w:rPr>
+      <w:rFonts w:asciiTheme="majorHAnsi" w:eastAsiaTheme="majorEastAsia" w:hAnsiTheme="majorHAnsi" w:cstheme="majorBidi"/>
+      <w:color w:val="243F60" w:themeColor="accent1" w:themeShade="7F"/>
+    </w:rPr>
   </w:style>
 </w:styles>
 </file>

</xml_diff>

<commit_message>
Added Data preparation section
</commit_message>
<xml_diff>
--- a/ScaleDevelopment-CheatSheet.docx
+++ b/ScaleDevelopment-CheatSheet.docx
@@ -92,108 +92,380 @@
         <w:pStyle w:val="NoSpacing"/>
       </w:pPr>
       <w:r>
-        <w:t xml:space="preserve">* </w:t>
-      </w:r>
-      <w:r>
-        <w:t>R and R-Studio</w:t>
-      </w:r>
-      <w:r>
-        <w:t xml:space="preserve"> scripts</w:t>
-      </w:r>
-      <w:r>
-        <w:t xml:space="preserve"> are optional as they help expedite the task of converting the raw data (files with responses) to suitable formats </w:t>
-      </w:r>
-      <w:r>
-        <w:t xml:space="preserve">and automated build of script files </w:t>
-      </w:r>
-      <w:r>
-        <w:t xml:space="preserve">for the Quest software. </w:t>
+        <w:t xml:space="preserve">* R and R-Studio scripts are optional as they help expedite the task of converting the raw data (files with responses) to suitable formats and automated build of script files for the Quest software.   The format conversion of raw data for Quest compatible software can be done using SPSS also (Manual prepared by </w:t>
+      </w:r>
+      <w:proofErr w:type="spellStart"/>
+      <w:r>
+        <w:t>Kumaresh</w:t>
+      </w:r>
+      <w:proofErr w:type="spellEnd"/>
+      <w:r>
+        <w:t xml:space="preserve"> and </w:t>
+      </w:r>
+      <w:proofErr w:type="spellStart"/>
+      <w:r>
+        <w:t>Manjunath</w:t>
+      </w:r>
+      <w:proofErr w:type="spellEnd"/>
+      <w:r>
+        <w:t>).</w:t>
+      </w:r>
+    </w:p>
+    <w:p>
+      <w:pPr>
+        <w:pStyle w:val="NoSpacing"/>
+      </w:pPr>
+    </w:p>
+    <w:p>
+      <w:pPr>
+        <w:pStyle w:val="Heading5"/>
+      </w:pPr>
+      <w:r>
+        <w:t>INSTALLATION</w:t>
+      </w:r>
+    </w:p>
+    <w:p>
+      <w:pPr>
+        <w:pStyle w:val="NoSpacing"/>
+        <w:rPr>
+          <w:b/>
+          <w:u w:val="single"/>
+        </w:rPr>
+      </w:pPr>
+      <w:r>
+        <w:rPr>
+          <w:b/>
+          <w:u w:val="single"/>
+        </w:rPr>
+        <w:t xml:space="preserve">For R installation </w:t>
+      </w:r>
+    </w:p>
+    <w:p>
+      <w:pPr>
+        <w:pStyle w:val="NoSpacing"/>
+      </w:pPr>
+      <w:r>
+        <w:t>https://cran.r-project.org/doc/manuals/r-release/R-admin.html#Installing-R-under-Windows</w:t>
+      </w:r>
+    </w:p>
+    <w:p>
+      <w:pPr>
+        <w:pStyle w:val="NoSpacing"/>
+      </w:pPr>
+    </w:p>
+    <w:p>
+      <w:pPr>
+        <w:pStyle w:val="NoSpacing"/>
+        <w:rPr>
+          <w:b/>
+          <w:u w:val="single"/>
+        </w:rPr>
+      </w:pPr>
+      <w:r>
+        <w:rPr>
+          <w:b/>
+          <w:u w:val="single"/>
+        </w:rPr>
+        <w:t>R-Studio installation</w:t>
+      </w:r>
+    </w:p>
+    <w:p>
+      <w:pPr>
+        <w:pStyle w:val="NoSpacing"/>
+      </w:pPr>
+      <w:r>
+        <w:t>http://www.dummies.com/how-to/content/how-to-install-and-configure-rstudio.html</w:t>
+      </w:r>
+    </w:p>
+    <w:p>
+      <w:pPr>
+        <w:pStyle w:val="NoSpacing"/>
+      </w:pPr>
+    </w:p>
+    <w:p>
+      <w:pPr>
+        <w:pStyle w:val="NoSpacing"/>
+        <w:rPr>
+          <w:b/>
+          <w:u w:val="single"/>
+        </w:rPr>
+      </w:pPr>
+      <w:r>
+        <w:rPr>
+          <w:b/>
+          <w:u w:val="single"/>
+        </w:rPr>
+        <w:t>R-scripts needed</w:t>
+      </w:r>
+    </w:p>
+    <w:p>
+      <w:pPr>
+        <w:pStyle w:val="NoSpacing"/>
+      </w:pPr>
+      <w:r>
+        <w:t xml:space="preserve">scale_construction_prep_v31_08_2015.R </w:t>
+      </w:r>
+    </w:p>
+    <w:p>
+      <w:pPr>
+        <w:pStyle w:val="NoSpacing"/>
+      </w:pPr>
+    </w:p>
+    <w:p>
+      <w:pPr>
+        <w:pStyle w:val="NoSpacing"/>
+      </w:pPr>
+    </w:p>
+    <w:p>
+      <w:pPr>
+        <w:pStyle w:val="Heading2"/>
+      </w:pPr>
+      <w:r>
+        <w:t>DATA PREPARATION</w:t>
+      </w:r>
+    </w:p>
+    <w:p>
+      <w:r>
+        <w:t xml:space="preserve">The data for construction of scales should be prepared in the prescribed format. </w:t>
+      </w:r>
+    </w:p>
+    <w:p>
+      <w:r>
+        <w:t xml:space="preserve">1) Copy all the raw responses (either through OMR reading or manual tabulation) into a single sheet by grade and subject. Usually the scales are constructed for each subject by linking the grades from the lowest to the highest. </w:t>
+      </w:r>
+    </w:p>
+    <w:p>
+      <w:r>
+        <w:t xml:space="preserve">2) The spreadsheet should only have the </w:t>
+      </w:r>
+      <w:proofErr w:type="spellStart"/>
+      <w:proofErr w:type="gramStart"/>
+      <w:r>
+        <w:t>formID</w:t>
+      </w:r>
+      <w:proofErr w:type="spellEnd"/>
+      <w:r>
+        <w:t>(</w:t>
+      </w:r>
+      <w:proofErr w:type="gramEnd"/>
+      <w:r>
+        <w:t xml:space="preserve">or any other identifier) and the responses to all questions. The responses on one student should be in one row. </w:t>
+      </w:r>
+    </w:p>
+    <w:p/>
+    <w:p>
+      <w:pPr>
+        <w:pStyle w:val="Heading3"/>
+        <w:jc w:val="center"/>
+      </w:pPr>
+      <w:r>
+        <w:lastRenderedPageBreak/>
+        <w:t xml:space="preserve">Figure </w:t>
+      </w:r>
+      <w:fldSimple w:instr=" SEQ Figure \* ARABIC ">
+        <w:r>
+          <w:rPr>
+            <w:noProof/>
+          </w:rPr>
+          <w:t>1</w:t>
+        </w:r>
+      </w:fldSimple>
+      <w:r>
+        <w:t>: Format of the data for scale construction</w:t>
+      </w:r>
+    </w:p>
+    <w:p>
+      <w:r>
+        <w:rPr>
+          <w:noProof/>
+        </w:rPr>
+        <w:drawing>
+          <wp:inline distT="0" distB="0" distL="0" distR="0" wp14:anchorId="26C33D62" wp14:editId="1D02962E">
+            <wp:extent cx="5935766" cy="3158836"/>
+            <wp:effectExtent l="0" t="0" r="8255" b="3810"/>
+            <wp:docPr id="1" name="Picture 1"/>
+            <wp:cNvGraphicFramePr>
+              <a:graphicFrameLocks xmlns:a="http://schemas.openxmlformats.org/drawingml/2006/main" noChangeAspect="1"/>
+            </wp:cNvGraphicFramePr>
+            <a:graphic xmlns:a="http://schemas.openxmlformats.org/drawingml/2006/main">
+              <a:graphicData uri="http://schemas.openxmlformats.org/drawingml/2006/picture">
+                <pic:pic xmlns:pic="http://schemas.openxmlformats.org/drawingml/2006/picture">
+                  <pic:nvPicPr>
+                    <pic:cNvPr id="0" name=""/>
+                    <pic:cNvPicPr/>
+                  </pic:nvPicPr>
+                  <pic:blipFill rotWithShape="1">
+                    <a:blip r:embed="rId6"/>
+                    <a:srcRect b="5338"/>
+                    <a:stretch/>
+                  </pic:blipFill>
+                  <pic:spPr bwMode="auto">
+                    <a:xfrm>
+                      <a:off x="0" y="0"/>
+                      <a:ext cx="5943600" cy="3163005"/>
+                    </a:xfrm>
+                    <a:prstGeom prst="rect">
+                      <a:avLst/>
+                    </a:prstGeom>
+                    <a:ln>
+                      <a:noFill/>
+                    </a:ln>
+                    <a:extLst>
+                      <a:ext uri="{53640926-AAD7-44D8-BBD7-CCE9431645EC}">
+                        <a14:shadowObscured xmlns:a14="http://schemas.microsoft.com/office/drawing/2010/main"/>
+                      </a:ext>
+                    </a:extLst>
+                  </pic:spPr>
+                </pic:pic>
+              </a:graphicData>
+            </a:graphic>
+          </wp:inline>
+        </w:drawing>
+      </w:r>
+    </w:p>
+    <w:p>
+      <w:pPr>
+        <w:pStyle w:val="NoSpacing"/>
+      </w:pPr>
+      <w:r>
+        <w:t>3) Save the file in the .</w:t>
+      </w:r>
+      <w:r>
+        <w:rPr>
+          <w:b/>
+        </w:rPr>
+        <w:t>c</w:t>
+      </w:r>
+      <w:r>
+        <w:rPr>
+          <w:b/>
+        </w:rPr>
+        <w:t>sv (comma separated values</w:t>
+      </w:r>
+      <w:r>
+        <w:rPr>
+          <w:b/>
+        </w:rPr>
+        <w:t>)</w:t>
+      </w:r>
+      <w:r>
+        <w:t xml:space="preserve">. </w:t>
+      </w:r>
+    </w:p>
+    <w:p>
+      <w:pPr>
+        <w:pStyle w:val="NoSpacing"/>
+      </w:pPr>
+      <w:r>
+        <w:t>The file name should be ideally “</w:t>
+      </w:r>
+      <w:r>
+        <w:t>grade {</w:t>
+      </w:r>
+      <w:r>
+        <w:t>number}</w:t>
+      </w:r>
+      <w:proofErr w:type="gramStart"/>
+      <w:r>
+        <w:t>_{</w:t>
+      </w:r>
+      <w:proofErr w:type="gramEnd"/>
+      <w:r>
+        <w:t xml:space="preserve">subject}.csv”. </w:t>
       </w:r>
       <w:r>
         <w:t xml:space="preserve"> </w:t>
       </w:r>
       <w:r>
-        <w:t xml:space="preserve"> </w:t>
-      </w:r>
-      <w:r>
-        <w:t xml:space="preserve">The format conversion of raw data for Quest compatible software can be done using SPSS also (Manual prepared by </w:t>
-      </w:r>
-      <w:proofErr w:type="spellStart"/>
-      <w:r>
-        <w:t>Kumaresh</w:t>
-      </w:r>
-      <w:proofErr w:type="spellEnd"/>
-      <w:r>
-        <w:t xml:space="preserve"> and </w:t>
-      </w:r>
-      <w:proofErr w:type="spellStart"/>
-      <w:r>
-        <w:t>Manjunath</w:t>
-      </w:r>
-      <w:proofErr w:type="spellEnd"/>
-      <w:r>
-        <w:t>).</w:t>
-      </w:r>
-    </w:p>
-    <w:p>
-      <w:pPr>
-        <w:pStyle w:val="NoSpacing"/>
-      </w:pPr>
-    </w:p>
-    <w:p>
-      <w:pPr>
-        <w:pStyle w:val="Heading5"/>
-      </w:pPr>
-      <w:r>
-        <w:t>INSTALLATION</w:t>
-      </w:r>
-    </w:p>
-    <w:p>
-      <w:pPr>
-        <w:pStyle w:val="NoSpacing"/>
-      </w:pPr>
+        <w:rPr>
+          <w:i/>
+        </w:rPr>
+        <w:t>e.</w:t>
+      </w:r>
+      <w:r>
+        <w:rPr>
+          <w:i/>
+        </w:rPr>
+        <w:t>g.</w:t>
+      </w:r>
+      <w:r>
+        <w:t xml:space="preserve"> grade3_maths.csv</w:t>
+      </w:r>
+    </w:p>
+    <w:p>
+      <w:pPr>
+        <w:pStyle w:val="Heading3"/>
+        <w:jc w:val="center"/>
+      </w:pPr>
+      <w:r>
+        <w:t xml:space="preserve">Figure </w:t>
+      </w:r>
+      <w:fldSimple w:instr=" SEQ Figure \* ARABIC ">
+        <w:r>
+          <w:rPr>
+            <w:noProof/>
+          </w:rPr>
+          <w:t>2</w:t>
+        </w:r>
+      </w:fldSimple>
+      <w:r>
+        <w:t>: Saving the file in csv format</w:t>
+      </w:r>
+    </w:p>
+    <w:p>
+      <w:pPr>
+        <w:pStyle w:val="NoSpacing"/>
+      </w:pPr>
+      <w:r>
+        <w:rPr>
+          <w:noProof/>
+        </w:rPr>
+        <w:drawing>
+          <wp:inline distT="0" distB="0" distL="0" distR="0" wp14:anchorId="33C5136D" wp14:editId="1918F385">
+            <wp:extent cx="5640779" cy="3783438"/>
+            <wp:effectExtent l="0" t="0" r="0" b="7620"/>
+            <wp:docPr id="2" name="Picture 2"/>
+            <wp:cNvGraphicFramePr>
+              <a:graphicFrameLocks xmlns:a="http://schemas.openxmlformats.org/drawingml/2006/main" noChangeAspect="1"/>
+            </wp:cNvGraphicFramePr>
+            <a:graphic xmlns:a="http://schemas.openxmlformats.org/drawingml/2006/main">
+              <a:graphicData uri="http://schemas.openxmlformats.org/drawingml/2006/picture">
+                <pic:pic xmlns:pic="http://schemas.openxmlformats.org/drawingml/2006/picture">
+                  <pic:nvPicPr>
+                    <pic:cNvPr id="0" name=""/>
+                    <pic:cNvPicPr/>
+                  </pic:nvPicPr>
+                  <pic:blipFill rotWithShape="1">
+                    <a:blip r:embed="rId7"/>
+                    <a:srcRect t="-1" r="32291" b="19218"/>
+                    <a:stretch/>
+                  </pic:blipFill>
+                  <pic:spPr bwMode="auto">
+                    <a:xfrm>
+                      <a:off x="0" y="0"/>
+                      <a:ext cx="5655376" cy="3793229"/>
+                    </a:xfrm>
+                    <a:prstGeom prst="rect">
+                      <a:avLst/>
+                    </a:prstGeom>
+                    <a:ln>
+                      <a:noFill/>
+                    </a:ln>
+                    <a:extLst>
+                      <a:ext uri="{53640926-AAD7-44D8-BBD7-CCE9431645EC}">
+                        <a14:shadowObscured xmlns:a14="http://schemas.microsoft.com/office/drawing/2010/main"/>
+                      </a:ext>
+                    </a:extLst>
+                  </pic:spPr>
+                </pic:pic>
+              </a:graphicData>
+            </a:graphic>
+          </wp:inline>
+        </w:drawing>
+      </w:r>
       <w:bookmarkStart w:id="0" w:name="_GoBack"/>
       <w:bookmarkEnd w:id="0"/>
     </w:p>
-    <w:p>
-      <w:pPr>
-        <w:pStyle w:val="NoSpacing"/>
-      </w:pPr>
-    </w:p>
-    <w:p>
-      <w:pPr>
-        <w:pStyle w:val="NoSpacing"/>
-      </w:pPr>
-    </w:p>
-    <w:p>
-      <w:pPr>
-        <w:pStyle w:val="NoSpacing"/>
-      </w:pPr>
-    </w:p>
-    <w:p>
-      <w:pPr>
-        <w:pStyle w:val="NoSpacing"/>
-      </w:pPr>
-    </w:p>
-    <w:p>
-      <w:pPr>
-        <w:rPr>
-          <w:rFonts w:ascii="Montserrat" w:hAnsi="Montserrat"/>
-          <w:sz w:val="24"/>
-          <w:szCs w:val="24"/>
-        </w:rPr>
-      </w:pPr>
-    </w:p>
-    <w:p>
-      <w:pPr>
-        <w:rPr>
-          <w:rFonts w:ascii="Montserrat" w:hAnsi="Montserrat"/>
-          <w:sz w:val="24"/>
-          <w:szCs w:val="24"/>
-        </w:rPr>
-      </w:pPr>
-    </w:p>
-    <w:p/>
     <w:sectPr>
       <w:pgSz w:w="12240" w:h="15840"/>
       <w:pgMar w:top="1440" w:right="1440" w:bottom="1440" w:left="1440" w:header="720" w:footer="720" w:gutter="0"/>
@@ -621,6 +893,55 @@
       <w:color w:val="243F60" w:themeColor="accent1" w:themeShade="7F"/>
     </w:rPr>
   </w:style>
+  <w:style w:type="paragraph" w:styleId="BalloonText">
+    <w:name w:val="Balloon Text"/>
+    <w:basedOn w:val="Normal"/>
+    <w:link w:val="BalloonTextChar"/>
+    <w:uiPriority w:val="99"/>
+    <w:semiHidden/>
+    <w:unhideWhenUsed/>
+    <w:rsid w:val="0048728B"/>
+    <w:pPr>
+      <w:spacing w:after="0" w:line="240" w:lineRule="auto"/>
+    </w:pPr>
+    <w:rPr>
+      <w:rFonts w:ascii="Tahoma" w:hAnsi="Tahoma" w:cs="Tahoma"/>
+      <w:sz w:val="16"/>
+      <w:szCs w:val="16"/>
+    </w:rPr>
+  </w:style>
+  <w:style w:type="character" w:customStyle="1" w:styleId="BalloonTextChar">
+    <w:name w:val="Balloon Text Char"/>
+    <w:basedOn w:val="DefaultParagraphFont"/>
+    <w:link w:val="BalloonText"/>
+    <w:uiPriority w:val="99"/>
+    <w:semiHidden/>
+    <w:rsid w:val="0048728B"/>
+    <w:rPr>
+      <w:rFonts w:ascii="Tahoma" w:hAnsi="Tahoma" w:cs="Tahoma"/>
+      <w:sz w:val="16"/>
+      <w:szCs w:val="16"/>
+    </w:rPr>
+  </w:style>
+  <w:style w:type="paragraph" w:styleId="Caption">
+    <w:name w:val="caption"/>
+    <w:basedOn w:val="Normal"/>
+    <w:next w:val="Normal"/>
+    <w:uiPriority w:val="35"/>
+    <w:unhideWhenUsed/>
+    <w:qFormat/>
+    <w:rsid w:val="0048728B"/>
+    <w:pPr>
+      <w:spacing w:line="240" w:lineRule="auto"/>
+    </w:pPr>
+    <w:rPr>
+      <w:b/>
+      <w:bCs/>
+      <w:color w:val="4F81BD" w:themeColor="accent1"/>
+      <w:sz w:val="18"/>
+      <w:szCs w:val="18"/>
+    </w:rPr>
+  </w:style>
 </w:styles>
 </file>
 
@@ -1039,6 +1360,55 @@
     <w:rPr>
       <w:rFonts w:asciiTheme="majorHAnsi" w:eastAsiaTheme="majorEastAsia" w:hAnsiTheme="majorHAnsi" w:cstheme="majorBidi"/>
       <w:color w:val="243F60" w:themeColor="accent1" w:themeShade="7F"/>
+    </w:rPr>
+  </w:style>
+  <w:style w:type="paragraph" w:styleId="BalloonText">
+    <w:name w:val="Balloon Text"/>
+    <w:basedOn w:val="Normal"/>
+    <w:link w:val="BalloonTextChar"/>
+    <w:uiPriority w:val="99"/>
+    <w:semiHidden/>
+    <w:unhideWhenUsed/>
+    <w:rsid w:val="0048728B"/>
+    <w:pPr>
+      <w:spacing w:after="0" w:line="240" w:lineRule="auto"/>
+    </w:pPr>
+    <w:rPr>
+      <w:rFonts w:ascii="Tahoma" w:hAnsi="Tahoma" w:cs="Tahoma"/>
+      <w:sz w:val="16"/>
+      <w:szCs w:val="16"/>
+    </w:rPr>
+  </w:style>
+  <w:style w:type="character" w:customStyle="1" w:styleId="BalloonTextChar">
+    <w:name w:val="Balloon Text Char"/>
+    <w:basedOn w:val="DefaultParagraphFont"/>
+    <w:link w:val="BalloonText"/>
+    <w:uiPriority w:val="99"/>
+    <w:semiHidden/>
+    <w:rsid w:val="0048728B"/>
+    <w:rPr>
+      <w:rFonts w:ascii="Tahoma" w:hAnsi="Tahoma" w:cs="Tahoma"/>
+      <w:sz w:val="16"/>
+      <w:szCs w:val="16"/>
+    </w:rPr>
+  </w:style>
+  <w:style w:type="paragraph" w:styleId="Caption">
+    <w:name w:val="caption"/>
+    <w:basedOn w:val="Normal"/>
+    <w:next w:val="Normal"/>
+    <w:uiPriority w:val="35"/>
+    <w:unhideWhenUsed/>
+    <w:qFormat/>
+    <w:rsid w:val="0048728B"/>
+    <w:pPr>
+      <w:spacing w:line="240" w:lineRule="auto"/>
+    </w:pPr>
+    <w:rPr>
+      <w:b/>
+      <w:bCs/>
+      <w:color w:val="4F81BD" w:themeColor="accent1"/>
+      <w:sz w:val="18"/>
+      <w:szCs w:val="18"/>
     </w:rPr>
   </w:style>
 </w:styles>
@@ -1327,4 +1697,16 @@
   <a:objectDefaults/>
   <a:extraClrSchemeLst/>
 </a:theme>
+</file>
+
+<file path=customXml/item1.xml><?xml version="1.0" encoding="utf-8"?>
+<b:Sources xmlns:b="http://schemas.openxmlformats.org/officeDocument/2006/bibliography" xmlns="http://schemas.openxmlformats.org/officeDocument/2006/bibliography" SelectedStyle="\IEEE2006OfficeOnline.xsl" StyleName="IEEE 2006"/>
+</file>
+
+<file path=customXml/itemProps1.xml><?xml version="1.0" encoding="utf-8"?>
+<ds:datastoreItem xmlns:ds="http://schemas.openxmlformats.org/officeDocument/2006/customXml" ds:itemID="{0FB697F5-3761-420A-86CE-C64C76B88B61}">
+  <ds:schemaRefs>
+    <ds:schemaRef ds:uri="http://schemas.openxmlformats.org/officeDocument/2006/bibliography"/>
+  </ds:schemaRefs>
+</ds:datastoreItem>
 </file>
</xml_diff>

<commit_message>
Added data cleaning section
</commit_message>
<xml_diff>
--- a/ScaleDevelopment-CheatSheet.docx
+++ b/ScaleDevelopment-CheatSheet.docx
@@ -463,6 +463,152 @@
           </wp:inline>
         </w:drawing>
       </w:r>
+    </w:p>
+    <w:p>
+      <w:pPr>
+        <w:pStyle w:val="NoSpacing"/>
+        <w:rPr>
+          <w:rStyle w:val="Strong"/>
+        </w:rPr>
+      </w:pPr>
+      <w:r>
+        <w:rPr>
+          <w:rStyle w:val="Strong"/>
+        </w:rPr>
+        <w:t xml:space="preserve">Note: The .csv format doesn’t allow more than one sheet to be stored. </w:t>
+      </w:r>
+    </w:p>
+    <w:p>
+      <w:pPr>
+        <w:pStyle w:val="Heading2"/>
+      </w:pPr>
+      <w:r>
+        <w:lastRenderedPageBreak/>
+        <w:t>DATA CLEANING</w:t>
+      </w:r>
+    </w:p>
+    <w:p>
+      <w:r>
+        <w:t>The next step entails cleaning the data. The data cleaning step entails the following</w:t>
+      </w:r>
+    </w:p>
+    <w:p>
+      <w:r>
+        <w:t>1) Convert all blank responses to number ‘9’</w:t>
+      </w:r>
+    </w:p>
+    <w:p>
+      <w:r>
+        <w:t>2) Replace multiple responses for a question (AB</w:t>
+      </w:r>
+      <w:proofErr w:type="gramStart"/>
+      <w:r>
+        <w:t>,ABC,ABCD</w:t>
+      </w:r>
+      <w:proofErr w:type="gramEnd"/>
+      <w:r>
+        <w:t xml:space="preserve">, ABCDE </w:t>
+      </w:r>
+      <w:proofErr w:type="spellStart"/>
+      <w:r>
+        <w:t>etc</w:t>
+      </w:r>
+      <w:proofErr w:type="spellEnd"/>
+      <w:r>
+        <w:t>) to’8’</w:t>
+      </w:r>
+    </w:p>
+    <w:p>
+      <w:r>
+        <w:t>3) For subjects which have only 4 options, if responses contain ‘E’, convert them to 8</w:t>
+      </w:r>
+    </w:p>
+    <w:p>
+      <w:r>
+        <w:t>4) Check all responses, question by question to ensure that only A</w:t>
+      </w:r>
+      <w:proofErr w:type="gramStart"/>
+      <w:r>
+        <w:t>,B,C,D,E,8,9</w:t>
+      </w:r>
+      <w:proofErr w:type="gramEnd"/>
+      <w:r>
+        <w:t xml:space="preserve"> are the only responses in each column</w:t>
+      </w:r>
+    </w:p>
+    <w:p>
+      <w:pPr>
+        <w:pStyle w:val="Heading3"/>
+        <w:jc w:val="center"/>
+      </w:pPr>
+      <w:r>
+        <w:t xml:space="preserve">Figure </w:t>
+      </w:r>
+      <w:fldSimple w:instr=" SEQ Figure \* ARABIC ">
+        <w:r>
+          <w:rPr>
+            <w:noProof/>
+          </w:rPr>
+          <w:t>3</w:t>
+        </w:r>
+      </w:fldSimple>
+      <w:r>
+        <w:t>: Checking for valid responses</w:t>
+      </w:r>
+    </w:p>
+    <w:p>
+      <w:pPr>
+        <w:jc w:val="center"/>
+      </w:pPr>
+      <w:r>
+        <w:rPr>
+          <w:noProof/>
+        </w:rPr>
+        <w:drawing>
+          <wp:inline distT="0" distB="0" distL="0" distR="0" wp14:anchorId="2E22A5CB" wp14:editId="4D9C8FFC">
+            <wp:extent cx="2541319" cy="3734756"/>
+            <wp:effectExtent l="0" t="0" r="0" b="0"/>
+            <wp:docPr id="3" name="Picture 3"/>
+            <wp:cNvGraphicFramePr>
+              <a:graphicFrameLocks xmlns:a="http://schemas.openxmlformats.org/drawingml/2006/main" noChangeAspect="1"/>
+            </wp:cNvGraphicFramePr>
+            <a:graphic xmlns:a="http://schemas.openxmlformats.org/drawingml/2006/main">
+              <a:graphicData uri="http://schemas.openxmlformats.org/drawingml/2006/picture">
+                <pic:pic xmlns:pic="http://schemas.openxmlformats.org/drawingml/2006/picture">
+                  <pic:nvPicPr>
+                    <pic:cNvPr id="0" name=""/>
+                    <pic:cNvPicPr/>
+                  </pic:nvPicPr>
+                  <pic:blipFill rotWithShape="1">
+                    <a:blip r:embed="rId8"/>
+                    <a:srcRect r="63788" b="5338"/>
+                    <a:stretch/>
+                  </pic:blipFill>
+                  <pic:spPr bwMode="auto">
+                    <a:xfrm>
+                      <a:off x="0" y="0"/>
+                      <a:ext cx="2544672" cy="3739684"/>
+                    </a:xfrm>
+                    <a:prstGeom prst="rect">
+                      <a:avLst/>
+                    </a:prstGeom>
+                    <a:ln>
+                      <a:noFill/>
+                    </a:ln>
+                    <a:extLst>
+                      <a:ext uri="{53640926-AAD7-44D8-BBD7-CCE9431645EC}">
+                        <a14:shadowObscured xmlns:a14="http://schemas.microsoft.com/office/drawing/2010/main"/>
+                      </a:ext>
+                    </a:extLst>
+                  </pic:spPr>
+                </pic:pic>
+              </a:graphicData>
+            </a:graphic>
+          </wp:inline>
+        </w:drawing>
+      </w:r>
+    </w:p>
+    <w:p>
       <w:bookmarkStart w:id="0" w:name="_GoBack"/>
       <w:bookmarkEnd w:id="0"/>
     </w:p>
@@ -942,6 +1088,17 @@
       <w:szCs w:val="18"/>
     </w:rPr>
   </w:style>
+  <w:style w:type="character" w:styleId="Strong">
+    <w:name w:val="Strong"/>
+    <w:basedOn w:val="DefaultParagraphFont"/>
+    <w:uiPriority w:val="22"/>
+    <w:qFormat/>
+    <w:rsid w:val="000B7FB4"/>
+    <w:rPr>
+      <w:b/>
+      <w:bCs/>
+    </w:rPr>
+  </w:style>
 </w:styles>
 </file>
 
@@ -1409,6 +1566,17 @@
       <w:color w:val="4F81BD" w:themeColor="accent1"/>
       <w:sz w:val="18"/>
       <w:szCs w:val="18"/>
+    </w:rPr>
+  </w:style>
+  <w:style w:type="character" w:styleId="Strong">
+    <w:name w:val="Strong"/>
+    <w:basedOn w:val="DefaultParagraphFont"/>
+    <w:uiPriority w:val="22"/>
+    <w:qFormat/>
+    <w:rsid w:val="000B7FB4"/>
+    <w:rPr>
+      <w:b/>
+      <w:bCs/>
     </w:rPr>
   </w:style>
 </w:styles>
@@ -1704,7 +1872,7 @@
 </file>
 
 <file path=customXml/itemProps1.xml><?xml version="1.0" encoding="utf-8"?>
-<ds:datastoreItem xmlns:ds="http://schemas.openxmlformats.org/officeDocument/2006/customXml" ds:itemID="{0FB697F5-3761-420A-86CE-C64C76B88B61}">
+<ds:datastoreItem xmlns:ds="http://schemas.openxmlformats.org/officeDocument/2006/customXml" ds:itemID="{67D637CA-288A-47DC-972E-57D9D9352F22}">
   <ds:schemaRefs>
     <ds:schemaRef ds:uri="http://schemas.openxmlformats.org/officeDocument/2006/bibliography"/>
   </ds:schemaRefs>

</xml_diff>

<commit_message>
Added understanding the codeframe section and the key.csv section
</commit_message>
<xml_diff>
--- a/ScaleDevelopment-CheatSheet.docx
+++ b/ScaleDevelopment-CheatSheet.docx
@@ -466,74 +466,39 @@
     </w:p>
     <w:p>
       <w:pPr>
-        <w:pStyle w:val="NoSpacing"/>
+        <w:pStyle w:val="Quote"/>
         <w:rPr>
           <w:rStyle w:val="Strong"/>
+          <w:b w:val="0"/>
         </w:rPr>
       </w:pPr>
       <w:r>
         <w:rPr>
           <w:rStyle w:val="Strong"/>
+          <w:b w:val="0"/>
         </w:rPr>
-        <w:t xml:space="preserve">Note: The .csv format doesn’t allow more than one sheet to be stored. </w:t>
-      </w:r>
-    </w:p>
-    <w:p>
-      <w:pPr>
-        <w:pStyle w:val="Heading2"/>
-      </w:pPr>
+        <w:t>Note: The .csv format doesn’t allow more than one sheet to be stored.</w:t>
+      </w:r>
+    </w:p>
+    <w:p>
       <w:r>
         <w:lastRenderedPageBreak/>
-        <w:t>DATA CLEANING</w:t>
-      </w:r>
-    </w:p>
-    <w:p>
-      <w:r>
-        <w:t>The next step entails cleaning the data. The data cleaning step entails the following</w:t>
-      </w:r>
-    </w:p>
-    <w:p>
-      <w:r>
-        <w:t>1) Convert all blank responses to number ‘9’</w:t>
-      </w:r>
-    </w:p>
-    <w:p>
-      <w:r>
-        <w:t>2) Replace multiple responses for a question (AB</w:t>
-      </w:r>
-      <w:proofErr w:type="gramStart"/>
-      <w:r>
-        <w:t>,ABC,ABCD</w:t>
-      </w:r>
-      <w:proofErr w:type="gramEnd"/>
-      <w:r>
-        <w:t xml:space="preserve">, ABCDE </w:t>
-      </w:r>
-      <w:proofErr w:type="spellStart"/>
-      <w:r>
-        <w:t>etc</w:t>
-      </w:r>
-      <w:proofErr w:type="spellEnd"/>
-      <w:r>
-        <w:t>) to’8’</w:t>
-      </w:r>
-    </w:p>
-    <w:p>
-      <w:r>
-        <w:t>3) For subjects which have only 4 options, if responses contain ‘E’, convert them to 8</w:t>
-      </w:r>
-    </w:p>
-    <w:p>
-      <w:r>
-        <w:t>4) Check all responses, question by question to ensure that only A</w:t>
-      </w:r>
-      <w:proofErr w:type="gramStart"/>
-      <w:r>
-        <w:t>,B,C,D,E,8,9</w:t>
-      </w:r>
-      <w:proofErr w:type="gramEnd"/>
-      <w:r>
-        <w:t xml:space="preserve"> are the only responses in each column</w:t>
+        <w:t xml:space="preserve">4) Create a </w:t>
+      </w:r>
+      <w:r>
+        <w:rPr>
+          <w:b/>
+        </w:rPr>
+        <w:t>key.csv</w:t>
+      </w:r>
+      <w:r>
+        <w:rPr>
+          <w:b/>
+        </w:rPr>
+        <w:t xml:space="preserve"> </w:t>
+      </w:r>
+      <w:r>
+        <w:t xml:space="preserve">which contains the questions and the correct solution key. There can be only one solution key and it is case sensitive. Use upper case alphabets for the solution key. </w:t>
       </w:r>
     </w:p>
     <w:p>
@@ -550,6 +515,146 @@
             <w:noProof/>
           </w:rPr>
           <w:t>3</w:t>
+        </w:r>
+      </w:fldSimple>
+      <w:r>
+        <w:t>: Snapshot of key.csv</w:t>
+      </w:r>
+    </w:p>
+    <w:p>
+      <w:r>
+        <w:rPr>
+          <w:noProof/>
+        </w:rPr>
+        <w:drawing>
+          <wp:inline distT="0" distB="0" distL="0" distR="0" wp14:anchorId="03D57AF1" wp14:editId="60787E74">
+            <wp:extent cx="5913912" cy="3063833"/>
+            <wp:effectExtent l="0" t="0" r="0" b="3810"/>
+            <wp:docPr id="5" name="Picture 5"/>
+            <wp:cNvGraphicFramePr>
+              <a:graphicFrameLocks xmlns:a="http://schemas.openxmlformats.org/drawingml/2006/main" noChangeAspect="1"/>
+            </wp:cNvGraphicFramePr>
+            <a:graphic xmlns:a="http://schemas.openxmlformats.org/drawingml/2006/main">
+              <a:graphicData uri="http://schemas.openxmlformats.org/drawingml/2006/picture">
+                <pic:pic xmlns:pic="http://schemas.openxmlformats.org/drawingml/2006/picture">
+                  <pic:nvPicPr>
+                    <pic:cNvPr id="0" name=""/>
+                    <pic:cNvPicPr/>
+                  </pic:nvPicPr>
+                  <pic:blipFill rotWithShape="1">
+                    <a:blip r:embed="rId8"/>
+                    <a:srcRect l="-3" r="369" b="8185"/>
+                    <a:stretch/>
+                  </pic:blipFill>
+                  <pic:spPr bwMode="auto">
+                    <a:xfrm>
+                      <a:off x="0" y="0"/>
+                      <a:ext cx="5921722" cy="3067879"/>
+                    </a:xfrm>
+                    <a:prstGeom prst="rect">
+                      <a:avLst/>
+                    </a:prstGeom>
+                    <a:ln>
+                      <a:noFill/>
+                    </a:ln>
+                    <a:extLst>
+                      <a:ext uri="{53640926-AAD7-44D8-BBD7-CCE9431645EC}">
+                        <a14:shadowObscured xmlns:a14="http://schemas.microsoft.com/office/drawing/2010/main"/>
+                      </a:ext>
+                    </a:extLst>
+                  </pic:spPr>
+                </pic:pic>
+              </a:graphicData>
+            </a:graphic>
+          </wp:inline>
+        </w:drawing>
+      </w:r>
+    </w:p>
+    <w:p>
+      <w:pPr>
+        <w:pStyle w:val="Quote"/>
+      </w:pPr>
+      <w:r>
+        <w:t>Note: The question names should be exactly the same as the column names in the data sheet containing the responses. The names are case sensitive, hence the best way to avoid any errors is to copy the row names and paste them as values and transpose.</w:t>
+      </w:r>
+    </w:p>
+    <w:p>
+      <w:pPr>
+        <w:pStyle w:val="Heading2"/>
+      </w:pPr>
+    </w:p>
+    <w:p>
+      <w:pPr>
+        <w:pStyle w:val="Heading2"/>
+      </w:pPr>
+      <w:r>
+        <w:t>DATA CLEANING</w:t>
+      </w:r>
+    </w:p>
+    <w:p>
+      <w:r>
+        <w:t>The next step entails cleaning the data. The data cleaning step entails the following</w:t>
+      </w:r>
+    </w:p>
+    <w:p>
+      <w:r>
+        <w:t>1) Convert all blank responses to number ‘9’</w:t>
+      </w:r>
+    </w:p>
+    <w:p>
+      <w:r>
+        <w:t>2) Replace multiple responses for a question (AB</w:t>
+      </w:r>
+      <w:proofErr w:type="gramStart"/>
+      <w:r>
+        <w:t>,ABC,ABCD</w:t>
+      </w:r>
+      <w:proofErr w:type="gramEnd"/>
+      <w:r>
+        <w:t xml:space="preserve">, ABCDE </w:t>
+      </w:r>
+      <w:proofErr w:type="spellStart"/>
+      <w:r>
+        <w:t>etc</w:t>
+      </w:r>
+      <w:proofErr w:type="spellEnd"/>
+      <w:r>
+        <w:t>) to’8’</w:t>
+      </w:r>
+    </w:p>
+    <w:p>
+      <w:r>
+        <w:t>3) For subjects which have only 4 options, if responses contain ‘E’, convert them to 8</w:t>
+      </w:r>
+    </w:p>
+    <w:p>
+      <w:r>
+        <w:t>4) Check all responses, question by question to ensure that only A</w:t>
+      </w:r>
+      <w:proofErr w:type="gramStart"/>
+      <w:r>
+        <w:t>,B,C,D,E,8,9</w:t>
+      </w:r>
+      <w:proofErr w:type="gramEnd"/>
+      <w:r>
+        <w:t xml:space="preserve"> are the only responses in each column</w:t>
+      </w:r>
+    </w:p>
+    <w:p>
+      <w:pPr>
+        <w:pStyle w:val="Heading3"/>
+        <w:jc w:val="center"/>
+      </w:pPr>
+      <w:r>
+        <w:lastRenderedPageBreak/>
+        <w:t xml:space="preserve">Figure </w:t>
+      </w:r>
+      <w:fldSimple w:instr=" SEQ Figure \* ARABIC ">
+        <w:r>
+          <w:rPr>
+            <w:noProof/>
+          </w:rPr>
+          <w:t>4</w:t>
         </w:r>
       </w:fldSimple>
       <w:r>
@@ -580,7 +685,7 @@
                     <pic:cNvPicPr/>
                   </pic:nvPicPr>
                   <pic:blipFill rotWithShape="1">
-                    <a:blip r:embed="rId8"/>
+                    <a:blip r:embed="rId9"/>
                     <a:srcRect r="63788" b="5338"/>
                     <a:stretch/>
                   </pic:blipFill>
@@ -609,9 +714,316 @@
       </w:r>
     </w:p>
     <w:p>
+      <w:pPr>
+        <w:pStyle w:val="Heading2"/>
+      </w:pPr>
+    </w:p>
+    <w:p>
+      <w:pPr>
+        <w:pStyle w:val="Heading2"/>
+      </w:pPr>
+      <w:r>
+        <w:t>UNDERSTANDING THE CODEFRAME</w:t>
+      </w:r>
+    </w:p>
+    <w:p>
+      <w:r>
+        <w:t>The code frame is document listing the items used for testing. The code frame is a master list of the items used along with the Grade, Subject, Descriptor, Unique ID, question number in a particular question paper. This information helps us in identifying the links between various question papers and is very crucial for constructing RASCH scales spanning multiple grades.</w:t>
+      </w:r>
+    </w:p>
+    <w:p>
       <w:bookmarkStart w:id="0" w:name="_GoBack"/>
       <w:bookmarkEnd w:id="0"/>
-    </w:p>
+      <w:r>
+        <w:rPr>
+          <w:b/>
+        </w:rPr>
+        <w:t>Figure 4</w:t>
+      </w:r>
+      <w:r>
+        <w:t xml:space="preserve"> </w:t>
+      </w:r>
+      <w:r>
+        <w:t>shows a part of the code frame. Question with S.no 2, is meant for Grade 4</w:t>
+      </w:r>
+      <w:r>
+        <w:t>, 5</w:t>
+      </w:r>
+      <w:r>
+        <w:t xml:space="preserve"> and belongs to Numbers/Algebra </w:t>
+      </w:r>
+      <w:r>
+        <w:t>strand</w:t>
+      </w:r>
+      <w:r>
+        <w:t xml:space="preserve"> and the item tests the skill of ‘Adding a 5 digit number with a 4 digit number’. </w:t>
+      </w:r>
+    </w:p>
+    <w:p>
+      <w:r>
+        <w:t xml:space="preserve">This item also serves as a link item between Grade 4 &amp; 5 question papers. This can be confirmed by the fact that this item record appears under Grade 4 and Grade 5 </w:t>
+      </w:r>
+      <w:r>
+        <w:t>columns (</w:t>
+      </w:r>
+      <w:r>
+        <w:t>extreme right). The number in each of the columns shows the question sequence number in the respective question papers. This question is Q.no 1 in both Grade 4 and Grade 5.</w:t>
+      </w:r>
+    </w:p>
+    <w:p>
+      <w:r>
+        <w:t>Similarly, S.no 6 serves as a link between 3</w:t>
+      </w:r>
+      <w:proofErr w:type="gramStart"/>
+      <w:r>
+        <w:t>,4</w:t>
+      </w:r>
+      <w:proofErr w:type="gramEnd"/>
+      <w:r>
+        <w:t>. The item is Q.no12 in Grade 3 and Q.no18 in Grade 4.</w:t>
+      </w:r>
+    </w:p>
+    <w:p>
+      <w:pPr>
+        <w:pStyle w:val="Quote"/>
+      </w:pPr>
+      <w:r>
+        <w:lastRenderedPageBreak/>
+        <w:t>Note: As a best practice, it is good to list down the link items and their sequence number before linking across grades in the following format</w:t>
+      </w:r>
+    </w:p>
+    <w:tbl>
+      <w:tblPr>
+        <w:tblStyle w:val="LightList-Accent1"/>
+        <w:tblW w:w="0" w:type="auto"/>
+        <w:tblInd w:w="3502" w:type="dxa"/>
+        <w:tblLook w:val="04A0" w:firstRow="1" w:lastRow="0" w:firstColumn="1" w:lastColumn="0" w:noHBand="0" w:noVBand="1"/>
+      </w:tblPr>
+      <w:tblGrid>
+        <w:gridCol w:w="1278"/>
+        <w:gridCol w:w="1080"/>
+      </w:tblGrid>
+      <w:tr>
+        <w:trPr>
+          <w:cnfStyle w:val="100000000000" w:firstRow="1" w:lastRow="0" w:firstColumn="0" w:lastColumn="0" w:oddVBand="0" w:evenVBand="0" w:oddHBand="0" w:evenHBand="0" w:firstRowFirstColumn="0" w:firstRowLastColumn="0" w:lastRowFirstColumn="0" w:lastRowLastColumn="0"/>
+        </w:trPr>
+        <w:tc>
+          <w:tcPr>
+            <w:cnfStyle w:val="001000000000" w:firstRow="0" w:lastRow="0" w:firstColumn="1" w:lastColumn="0" w:oddVBand="0" w:evenVBand="0" w:oddHBand="0" w:evenHBand="0" w:firstRowFirstColumn="0" w:firstRowLastColumn="0" w:lastRowFirstColumn="0" w:lastRowLastColumn="0"/>
+            <w:tcW w:w="1278" w:type="dxa"/>
+          </w:tcPr>
+          <w:p>
+            <w:pPr>
+              <w:jc w:val="center"/>
+              <w:rPr>
+                <w:b w:val="0"/>
+              </w:rPr>
+            </w:pPr>
+            <w:r>
+              <w:rPr>
+                <w:b w:val="0"/>
+              </w:rPr>
+              <w:t>Grade 3</w:t>
+            </w:r>
+          </w:p>
+        </w:tc>
+        <w:tc>
+          <w:tcPr>
+            <w:tcW w:w="1080" w:type="dxa"/>
+          </w:tcPr>
+          <w:p>
+            <w:pPr>
+              <w:jc w:val="center"/>
+              <w:cnfStyle w:val="100000000000" w:firstRow="1" w:lastRow="0" w:firstColumn="0" w:lastColumn="0" w:oddVBand="0" w:evenVBand="0" w:oddHBand="0" w:evenHBand="0" w:firstRowFirstColumn="0" w:firstRowLastColumn="0" w:lastRowFirstColumn="0" w:lastRowLastColumn="0"/>
+              <w:rPr>
+                <w:b w:val="0"/>
+              </w:rPr>
+            </w:pPr>
+            <w:r>
+              <w:rPr>
+                <w:b w:val="0"/>
+              </w:rPr>
+              <w:t>Grade 4</w:t>
+            </w:r>
+          </w:p>
+        </w:tc>
+      </w:tr>
+      <w:tr>
+        <w:trPr>
+          <w:cnfStyle w:val="000000100000" w:firstRow="0" w:lastRow="0" w:firstColumn="0" w:lastColumn="0" w:oddVBand="0" w:evenVBand="0" w:oddHBand="1" w:evenHBand="0" w:firstRowFirstColumn="0" w:firstRowLastColumn="0" w:lastRowFirstColumn="0" w:lastRowLastColumn="0"/>
+        </w:trPr>
+        <w:tc>
+          <w:tcPr>
+            <w:cnfStyle w:val="001000000000" w:firstRow="0" w:lastRow="0" w:firstColumn="1" w:lastColumn="0" w:oddVBand="0" w:evenVBand="0" w:oddHBand="0" w:evenHBand="0" w:firstRowFirstColumn="0" w:firstRowLastColumn="0" w:lastRowFirstColumn="0" w:lastRowLastColumn="0"/>
+            <w:tcW w:w="1278" w:type="dxa"/>
+          </w:tcPr>
+          <w:p>
+            <w:pPr>
+              <w:jc w:val="center"/>
+            </w:pPr>
+            <w:r>
+              <w:t>2</w:t>
+            </w:r>
+          </w:p>
+        </w:tc>
+        <w:tc>
+          <w:tcPr>
+            <w:tcW w:w="1080" w:type="dxa"/>
+          </w:tcPr>
+          <w:p>
+            <w:pPr>
+              <w:jc w:val="center"/>
+              <w:cnfStyle w:val="000000100000" w:firstRow="0" w:lastRow="0" w:firstColumn="0" w:lastColumn="0" w:oddVBand="0" w:evenVBand="0" w:oddHBand="1" w:evenHBand="0" w:firstRowFirstColumn="0" w:firstRowLastColumn="0" w:lastRowFirstColumn="0" w:lastRowLastColumn="0"/>
+            </w:pPr>
+            <w:r>
+              <w:t>2</w:t>
+            </w:r>
+          </w:p>
+        </w:tc>
+      </w:tr>
+      <w:tr>
+        <w:tc>
+          <w:tcPr>
+            <w:cnfStyle w:val="001000000000" w:firstRow="0" w:lastRow="0" w:firstColumn="1" w:lastColumn="0" w:oddVBand="0" w:evenVBand="0" w:oddHBand="0" w:evenHBand="0" w:firstRowFirstColumn="0" w:firstRowLastColumn="0" w:lastRowFirstColumn="0" w:lastRowLastColumn="0"/>
+            <w:tcW w:w="1278" w:type="dxa"/>
+          </w:tcPr>
+          <w:p>
+            <w:pPr>
+              <w:jc w:val="center"/>
+            </w:pPr>
+            <w:r>
+              <w:t>12</w:t>
+            </w:r>
+          </w:p>
+        </w:tc>
+        <w:tc>
+          <w:tcPr>
+            <w:tcW w:w="1080" w:type="dxa"/>
+          </w:tcPr>
+          <w:p>
+            <w:pPr>
+              <w:jc w:val="center"/>
+              <w:cnfStyle w:val="000000000000" w:firstRow="0" w:lastRow="0" w:firstColumn="0" w:lastColumn="0" w:oddVBand="0" w:evenVBand="0" w:oddHBand="0" w:evenHBand="0" w:firstRowFirstColumn="0" w:firstRowLastColumn="0" w:lastRowFirstColumn="0" w:lastRowLastColumn="0"/>
+            </w:pPr>
+            <w:r>
+              <w:t>18</w:t>
+            </w:r>
+          </w:p>
+        </w:tc>
+      </w:tr>
+      <w:tr>
+        <w:trPr>
+          <w:cnfStyle w:val="000000100000" w:firstRow="0" w:lastRow="0" w:firstColumn="0" w:lastColumn="0" w:oddVBand="0" w:evenVBand="0" w:oddHBand="1" w:evenHBand="0" w:firstRowFirstColumn="0" w:firstRowLastColumn="0" w:lastRowFirstColumn="0" w:lastRowLastColumn="0"/>
+        </w:trPr>
+        <w:tc>
+          <w:tcPr>
+            <w:cnfStyle w:val="001000000000" w:firstRow="0" w:lastRow="0" w:firstColumn="1" w:lastColumn="0" w:oddVBand="0" w:evenVBand="0" w:oddHBand="0" w:evenHBand="0" w:firstRowFirstColumn="0" w:firstRowLastColumn="0" w:lastRowFirstColumn="0" w:lastRowLastColumn="0"/>
+            <w:tcW w:w="1278" w:type="dxa"/>
+          </w:tcPr>
+          <w:p>
+            <w:pPr>
+              <w:jc w:val="center"/>
+            </w:pPr>
+            <w:r>
+              <w:t>16</w:t>
+            </w:r>
+          </w:p>
+        </w:tc>
+        <w:tc>
+          <w:tcPr>
+            <w:tcW w:w="1080" w:type="dxa"/>
+          </w:tcPr>
+          <w:p>
+            <w:pPr>
+              <w:jc w:val="center"/>
+              <w:cnfStyle w:val="000000100000" w:firstRow="0" w:lastRow="0" w:firstColumn="0" w:lastColumn="0" w:oddVBand="0" w:evenVBand="0" w:oddHBand="1" w:evenHBand="0" w:firstRowFirstColumn="0" w:firstRowLastColumn="0" w:lastRowFirstColumn="0" w:lastRowLastColumn="0"/>
+            </w:pPr>
+            <w:r>
+              <w:t>22</w:t>
+            </w:r>
+          </w:p>
+        </w:tc>
+      </w:tr>
+    </w:tbl>
+    <w:p/>
+    <w:p>
+      <w:pPr>
+        <w:pStyle w:val="Heading3"/>
+        <w:jc w:val="center"/>
+      </w:pPr>
+      <w:r>
+        <w:t xml:space="preserve">Figure </w:t>
+      </w:r>
+      <w:fldSimple w:instr=" SEQ Figure \* ARABIC ">
+        <w:r>
+          <w:rPr>
+            <w:noProof/>
+          </w:rPr>
+          <w:t>5</w:t>
+        </w:r>
+      </w:fldSimple>
+      <w:r>
+        <w:t>: Snapshot of a code</w:t>
+      </w:r>
+      <w:r>
+        <w:t xml:space="preserve"> </w:t>
+      </w:r>
+      <w:r>
+        <w:t>frame</w:t>
+      </w:r>
+    </w:p>
+    <w:p>
+      <w:r>
+        <w:rPr>
+          <w:noProof/>
+        </w:rPr>
+        <w:drawing>
+          <wp:inline distT="0" distB="0" distL="0" distR="0" wp14:anchorId="4E86D2C6" wp14:editId="26B2DC16">
+            <wp:extent cx="5935769" cy="2921330"/>
+            <wp:effectExtent l="0" t="0" r="8255" b="0"/>
+            <wp:docPr id="4" name="Picture 4"/>
+            <wp:cNvGraphicFramePr>
+              <a:graphicFrameLocks xmlns:a="http://schemas.openxmlformats.org/drawingml/2006/main" noChangeAspect="1"/>
+            </wp:cNvGraphicFramePr>
+            <a:graphic xmlns:a="http://schemas.openxmlformats.org/drawingml/2006/main">
+              <a:graphicData uri="http://schemas.openxmlformats.org/drawingml/2006/picture">
+                <pic:pic xmlns:pic="http://schemas.openxmlformats.org/drawingml/2006/picture">
+                  <pic:nvPicPr>
+                    <pic:cNvPr id="0" name=""/>
+                    <pic:cNvPicPr/>
+                  </pic:nvPicPr>
+                  <pic:blipFill rotWithShape="1">
+                    <a:blip r:embed="rId10"/>
+                    <a:srcRect b="41281"/>
+                    <a:stretch/>
+                  </pic:blipFill>
+                  <pic:spPr bwMode="auto">
+                    <a:xfrm>
+                      <a:off x="0" y="0"/>
+                      <a:ext cx="5943600" cy="2925184"/>
+                    </a:xfrm>
+                    <a:prstGeom prst="rect">
+                      <a:avLst/>
+                    </a:prstGeom>
+                    <a:ln>
+                      <a:noFill/>
+                    </a:ln>
+                    <a:extLst>
+                      <a:ext uri="{53640926-AAD7-44D8-BBD7-CCE9431645EC}">
+                        <a14:shadowObscured xmlns:a14="http://schemas.microsoft.com/office/drawing/2010/main"/>
+                      </a:ext>
+                    </a:extLst>
+                  </pic:spPr>
+                </pic:pic>
+              </a:graphicData>
+            </a:graphic>
+          </wp:inline>
+        </w:drawing>
+      </w:r>
+    </w:p>
+    <w:p/>
+    <w:p/>
+    <w:p/>
     <w:sectPr>
       <w:pgSz w:w="12240" w:h="15840"/>
       <w:pgMar w:top="1440" w:right="1440" w:bottom="1440" w:left="1440" w:header="720" w:footer="720" w:gutter="0"/>
@@ -1099,6 +1511,173 @@
       <w:bCs/>
     </w:rPr>
   </w:style>
+  <w:style w:type="table" w:styleId="TableGrid">
+    <w:name w:val="Table Grid"/>
+    <w:basedOn w:val="TableNormal"/>
+    <w:uiPriority w:val="59"/>
+    <w:rsid w:val="006A611D"/>
+    <w:pPr>
+      <w:spacing w:after="0" w:line="240" w:lineRule="auto"/>
+    </w:pPr>
+    <w:tblPr>
+      <w:tblBorders>
+        <w:top w:val="single" w:sz="4" w:space="0" w:color="auto"/>
+        <w:left w:val="single" w:sz="4" w:space="0" w:color="auto"/>
+        <w:bottom w:val="single" w:sz="4" w:space="0" w:color="auto"/>
+        <w:right w:val="single" w:sz="4" w:space="0" w:color="auto"/>
+        <w:insideH w:val="single" w:sz="4" w:space="0" w:color="auto"/>
+        <w:insideV w:val="single" w:sz="4" w:space="0" w:color="auto"/>
+      </w:tblBorders>
+    </w:tblPr>
+  </w:style>
+  <w:style w:type="table" w:styleId="LightList-Accent1">
+    <w:name w:val="Light List Accent 1"/>
+    <w:basedOn w:val="TableNormal"/>
+    <w:uiPriority w:val="61"/>
+    <w:rsid w:val="006A611D"/>
+    <w:pPr>
+      <w:spacing w:after="0" w:line="240" w:lineRule="auto"/>
+    </w:pPr>
+    <w:tblPr>
+      <w:tblStyleRowBandSize w:val="1"/>
+      <w:tblStyleColBandSize w:val="1"/>
+      <w:tblBorders>
+        <w:top w:val="single" w:sz="8" w:space="0" w:color="4F81BD" w:themeColor="accent1"/>
+        <w:left w:val="single" w:sz="8" w:space="0" w:color="4F81BD" w:themeColor="accent1"/>
+        <w:bottom w:val="single" w:sz="8" w:space="0" w:color="4F81BD" w:themeColor="accent1"/>
+        <w:right w:val="single" w:sz="8" w:space="0" w:color="4F81BD" w:themeColor="accent1"/>
+      </w:tblBorders>
+    </w:tblPr>
+    <w:tblStylePr w:type="firstRow">
+      <w:pPr>
+        <w:spacing w:before="0" w:after="0" w:line="240" w:lineRule="auto"/>
+      </w:pPr>
+      <w:rPr>
+        <w:b/>
+        <w:bCs/>
+        <w:color w:val="FFFFFF" w:themeColor="background1"/>
+      </w:rPr>
+      <w:tblPr/>
+      <w:tcPr>
+        <w:shd w:val="clear" w:color="auto" w:fill="4F81BD" w:themeFill="accent1"/>
+      </w:tcPr>
+    </w:tblStylePr>
+    <w:tblStylePr w:type="lastRow">
+      <w:pPr>
+        <w:spacing w:before="0" w:after="0" w:line="240" w:lineRule="auto"/>
+      </w:pPr>
+      <w:rPr>
+        <w:b/>
+        <w:bCs/>
+      </w:rPr>
+      <w:tblPr/>
+      <w:tcPr>
+        <w:tcBorders>
+          <w:top w:val="double" w:sz="6" w:space="0" w:color="4F81BD" w:themeColor="accent1"/>
+          <w:left w:val="single" w:sz="8" w:space="0" w:color="4F81BD" w:themeColor="accent1"/>
+          <w:bottom w:val="single" w:sz="8" w:space="0" w:color="4F81BD" w:themeColor="accent1"/>
+          <w:right w:val="single" w:sz="8" w:space="0" w:color="4F81BD" w:themeColor="accent1"/>
+        </w:tcBorders>
+      </w:tcPr>
+    </w:tblStylePr>
+    <w:tblStylePr w:type="firstCol">
+      <w:rPr>
+        <w:b/>
+        <w:bCs/>
+      </w:rPr>
+    </w:tblStylePr>
+    <w:tblStylePr w:type="lastCol">
+      <w:rPr>
+        <w:b/>
+        <w:bCs/>
+      </w:rPr>
+    </w:tblStylePr>
+    <w:tblStylePr w:type="band1Vert">
+      <w:tblPr/>
+      <w:tcPr>
+        <w:tcBorders>
+          <w:top w:val="single" w:sz="8" w:space="0" w:color="4F81BD" w:themeColor="accent1"/>
+          <w:left w:val="single" w:sz="8" w:space="0" w:color="4F81BD" w:themeColor="accent1"/>
+          <w:bottom w:val="single" w:sz="8" w:space="0" w:color="4F81BD" w:themeColor="accent1"/>
+          <w:right w:val="single" w:sz="8" w:space="0" w:color="4F81BD" w:themeColor="accent1"/>
+        </w:tcBorders>
+      </w:tcPr>
+    </w:tblStylePr>
+    <w:tblStylePr w:type="band1Horz">
+      <w:tblPr/>
+      <w:tcPr>
+        <w:tcBorders>
+          <w:top w:val="single" w:sz="8" w:space="0" w:color="4F81BD" w:themeColor="accent1"/>
+          <w:left w:val="single" w:sz="8" w:space="0" w:color="4F81BD" w:themeColor="accent1"/>
+          <w:bottom w:val="single" w:sz="8" w:space="0" w:color="4F81BD" w:themeColor="accent1"/>
+          <w:right w:val="single" w:sz="8" w:space="0" w:color="4F81BD" w:themeColor="accent1"/>
+        </w:tcBorders>
+      </w:tcPr>
+    </w:tblStylePr>
+  </w:style>
+  <w:style w:type="paragraph" w:styleId="IntenseQuote">
+    <w:name w:val="Intense Quote"/>
+    <w:basedOn w:val="Normal"/>
+    <w:next w:val="Normal"/>
+    <w:link w:val="IntenseQuoteChar"/>
+    <w:uiPriority w:val="30"/>
+    <w:qFormat/>
+    <w:rsid w:val="00866091"/>
+    <w:pPr>
+      <w:pBdr>
+        <w:bottom w:val="single" w:sz="4" w:space="4" w:color="4F81BD" w:themeColor="accent1"/>
+      </w:pBdr>
+      <w:spacing w:before="200" w:after="280"/>
+      <w:ind w:left="936" w:right="936"/>
+    </w:pPr>
+    <w:rPr>
+      <w:b/>
+      <w:bCs/>
+      <w:i/>
+      <w:iCs/>
+      <w:color w:val="4F81BD" w:themeColor="accent1"/>
+    </w:rPr>
+  </w:style>
+  <w:style w:type="character" w:customStyle="1" w:styleId="IntenseQuoteChar">
+    <w:name w:val="Intense Quote Char"/>
+    <w:basedOn w:val="DefaultParagraphFont"/>
+    <w:link w:val="IntenseQuote"/>
+    <w:uiPriority w:val="30"/>
+    <w:rsid w:val="00866091"/>
+    <w:rPr>
+      <w:b/>
+      <w:bCs/>
+      <w:i/>
+      <w:iCs/>
+      <w:color w:val="4F81BD" w:themeColor="accent1"/>
+    </w:rPr>
+  </w:style>
+  <w:style w:type="paragraph" w:styleId="Quote">
+    <w:name w:val="Quote"/>
+    <w:basedOn w:val="Normal"/>
+    <w:next w:val="Normal"/>
+    <w:link w:val="QuoteChar"/>
+    <w:uiPriority w:val="29"/>
+    <w:qFormat/>
+    <w:rsid w:val="00FF2833"/>
+    <w:rPr>
+      <w:i/>
+      <w:iCs/>
+      <w:color w:val="000000" w:themeColor="text1"/>
+    </w:rPr>
+  </w:style>
+  <w:style w:type="character" w:customStyle="1" w:styleId="QuoteChar">
+    <w:name w:val="Quote Char"/>
+    <w:basedOn w:val="DefaultParagraphFont"/>
+    <w:link w:val="Quote"/>
+    <w:uiPriority w:val="29"/>
+    <w:rsid w:val="00FF2833"/>
+    <w:rPr>
+      <w:i/>
+      <w:iCs/>
+      <w:color w:val="000000" w:themeColor="text1"/>
+    </w:rPr>
+  </w:style>
 </w:styles>
 </file>
 
@@ -1577,6 +2156,173 @@
     <w:rPr>
       <w:b/>
       <w:bCs/>
+    </w:rPr>
+  </w:style>
+  <w:style w:type="table" w:styleId="TableGrid">
+    <w:name w:val="Table Grid"/>
+    <w:basedOn w:val="TableNormal"/>
+    <w:uiPriority w:val="59"/>
+    <w:rsid w:val="006A611D"/>
+    <w:pPr>
+      <w:spacing w:after="0" w:line="240" w:lineRule="auto"/>
+    </w:pPr>
+    <w:tblPr>
+      <w:tblBorders>
+        <w:top w:val="single" w:sz="4" w:space="0" w:color="auto"/>
+        <w:left w:val="single" w:sz="4" w:space="0" w:color="auto"/>
+        <w:bottom w:val="single" w:sz="4" w:space="0" w:color="auto"/>
+        <w:right w:val="single" w:sz="4" w:space="0" w:color="auto"/>
+        <w:insideH w:val="single" w:sz="4" w:space="0" w:color="auto"/>
+        <w:insideV w:val="single" w:sz="4" w:space="0" w:color="auto"/>
+      </w:tblBorders>
+    </w:tblPr>
+  </w:style>
+  <w:style w:type="table" w:styleId="LightList-Accent1">
+    <w:name w:val="Light List Accent 1"/>
+    <w:basedOn w:val="TableNormal"/>
+    <w:uiPriority w:val="61"/>
+    <w:rsid w:val="006A611D"/>
+    <w:pPr>
+      <w:spacing w:after="0" w:line="240" w:lineRule="auto"/>
+    </w:pPr>
+    <w:tblPr>
+      <w:tblStyleRowBandSize w:val="1"/>
+      <w:tblStyleColBandSize w:val="1"/>
+      <w:tblBorders>
+        <w:top w:val="single" w:sz="8" w:space="0" w:color="4F81BD" w:themeColor="accent1"/>
+        <w:left w:val="single" w:sz="8" w:space="0" w:color="4F81BD" w:themeColor="accent1"/>
+        <w:bottom w:val="single" w:sz="8" w:space="0" w:color="4F81BD" w:themeColor="accent1"/>
+        <w:right w:val="single" w:sz="8" w:space="0" w:color="4F81BD" w:themeColor="accent1"/>
+      </w:tblBorders>
+    </w:tblPr>
+    <w:tblStylePr w:type="firstRow">
+      <w:pPr>
+        <w:spacing w:before="0" w:after="0" w:line="240" w:lineRule="auto"/>
+      </w:pPr>
+      <w:rPr>
+        <w:b/>
+        <w:bCs/>
+        <w:color w:val="FFFFFF" w:themeColor="background1"/>
+      </w:rPr>
+      <w:tblPr/>
+      <w:tcPr>
+        <w:shd w:val="clear" w:color="auto" w:fill="4F81BD" w:themeFill="accent1"/>
+      </w:tcPr>
+    </w:tblStylePr>
+    <w:tblStylePr w:type="lastRow">
+      <w:pPr>
+        <w:spacing w:before="0" w:after="0" w:line="240" w:lineRule="auto"/>
+      </w:pPr>
+      <w:rPr>
+        <w:b/>
+        <w:bCs/>
+      </w:rPr>
+      <w:tblPr/>
+      <w:tcPr>
+        <w:tcBorders>
+          <w:top w:val="double" w:sz="6" w:space="0" w:color="4F81BD" w:themeColor="accent1"/>
+          <w:left w:val="single" w:sz="8" w:space="0" w:color="4F81BD" w:themeColor="accent1"/>
+          <w:bottom w:val="single" w:sz="8" w:space="0" w:color="4F81BD" w:themeColor="accent1"/>
+          <w:right w:val="single" w:sz="8" w:space="0" w:color="4F81BD" w:themeColor="accent1"/>
+        </w:tcBorders>
+      </w:tcPr>
+    </w:tblStylePr>
+    <w:tblStylePr w:type="firstCol">
+      <w:rPr>
+        <w:b/>
+        <w:bCs/>
+      </w:rPr>
+    </w:tblStylePr>
+    <w:tblStylePr w:type="lastCol">
+      <w:rPr>
+        <w:b/>
+        <w:bCs/>
+      </w:rPr>
+    </w:tblStylePr>
+    <w:tblStylePr w:type="band1Vert">
+      <w:tblPr/>
+      <w:tcPr>
+        <w:tcBorders>
+          <w:top w:val="single" w:sz="8" w:space="0" w:color="4F81BD" w:themeColor="accent1"/>
+          <w:left w:val="single" w:sz="8" w:space="0" w:color="4F81BD" w:themeColor="accent1"/>
+          <w:bottom w:val="single" w:sz="8" w:space="0" w:color="4F81BD" w:themeColor="accent1"/>
+          <w:right w:val="single" w:sz="8" w:space="0" w:color="4F81BD" w:themeColor="accent1"/>
+        </w:tcBorders>
+      </w:tcPr>
+    </w:tblStylePr>
+    <w:tblStylePr w:type="band1Horz">
+      <w:tblPr/>
+      <w:tcPr>
+        <w:tcBorders>
+          <w:top w:val="single" w:sz="8" w:space="0" w:color="4F81BD" w:themeColor="accent1"/>
+          <w:left w:val="single" w:sz="8" w:space="0" w:color="4F81BD" w:themeColor="accent1"/>
+          <w:bottom w:val="single" w:sz="8" w:space="0" w:color="4F81BD" w:themeColor="accent1"/>
+          <w:right w:val="single" w:sz="8" w:space="0" w:color="4F81BD" w:themeColor="accent1"/>
+        </w:tcBorders>
+      </w:tcPr>
+    </w:tblStylePr>
+  </w:style>
+  <w:style w:type="paragraph" w:styleId="IntenseQuote">
+    <w:name w:val="Intense Quote"/>
+    <w:basedOn w:val="Normal"/>
+    <w:next w:val="Normal"/>
+    <w:link w:val="IntenseQuoteChar"/>
+    <w:uiPriority w:val="30"/>
+    <w:qFormat/>
+    <w:rsid w:val="00866091"/>
+    <w:pPr>
+      <w:pBdr>
+        <w:bottom w:val="single" w:sz="4" w:space="4" w:color="4F81BD" w:themeColor="accent1"/>
+      </w:pBdr>
+      <w:spacing w:before="200" w:after="280"/>
+      <w:ind w:left="936" w:right="936"/>
+    </w:pPr>
+    <w:rPr>
+      <w:b/>
+      <w:bCs/>
+      <w:i/>
+      <w:iCs/>
+      <w:color w:val="4F81BD" w:themeColor="accent1"/>
+    </w:rPr>
+  </w:style>
+  <w:style w:type="character" w:customStyle="1" w:styleId="IntenseQuoteChar">
+    <w:name w:val="Intense Quote Char"/>
+    <w:basedOn w:val="DefaultParagraphFont"/>
+    <w:link w:val="IntenseQuote"/>
+    <w:uiPriority w:val="30"/>
+    <w:rsid w:val="00866091"/>
+    <w:rPr>
+      <w:b/>
+      <w:bCs/>
+      <w:i/>
+      <w:iCs/>
+      <w:color w:val="4F81BD" w:themeColor="accent1"/>
+    </w:rPr>
+  </w:style>
+  <w:style w:type="paragraph" w:styleId="Quote">
+    <w:name w:val="Quote"/>
+    <w:basedOn w:val="Normal"/>
+    <w:next w:val="Normal"/>
+    <w:link w:val="QuoteChar"/>
+    <w:uiPriority w:val="29"/>
+    <w:qFormat/>
+    <w:rsid w:val="00FF2833"/>
+    <w:rPr>
+      <w:i/>
+      <w:iCs/>
+      <w:color w:val="000000" w:themeColor="text1"/>
+    </w:rPr>
+  </w:style>
+  <w:style w:type="character" w:customStyle="1" w:styleId="QuoteChar">
+    <w:name w:val="Quote Char"/>
+    <w:basedOn w:val="DefaultParagraphFont"/>
+    <w:link w:val="Quote"/>
+    <w:uiPriority w:val="29"/>
+    <w:rsid w:val="00FF2833"/>
+    <w:rPr>
+      <w:i/>
+      <w:iCs/>
+      <w:color w:val="000000" w:themeColor="text1"/>
     </w:rPr>
   </w:style>
 </w:styles>
@@ -1872,7 +2618,7 @@
 </file>
 
 <file path=customXml/itemProps1.xml><?xml version="1.0" encoding="utf-8"?>
-<ds:datastoreItem xmlns:ds="http://schemas.openxmlformats.org/officeDocument/2006/customXml" ds:itemID="{67D637CA-288A-47DC-972E-57D9D9352F22}">
+<ds:datastoreItem xmlns:ds="http://schemas.openxmlformats.org/officeDocument/2006/customXml" ds:itemID="{2DC0A7D9-2382-4408-A1A9-D3F5A33FB6DE}">
   <ds:schemaRefs>
     <ds:schemaRef ds:uri="http://schemas.openxmlformats.org/officeDocument/2006/bibliography"/>
   </ds:schemaRefs>

</xml_diff>

<commit_message>
Added the data collation section
</commit_message>
<xml_diff>
--- a/ScaleDevelopment-CheatSheet.docx
+++ b/ScaleDevelopment-CheatSheet.docx
@@ -92,23 +92,7 @@
         <w:pStyle w:val="NoSpacing"/>
       </w:pPr>
       <w:r>
-        <w:t xml:space="preserve">* R and R-Studio scripts are optional as they help expedite the task of converting the raw data (files with responses) to suitable formats and automated build of script files for the Quest software.   The format conversion of raw data for Quest compatible software can be done using SPSS also (Manual prepared by </w:t>
-      </w:r>
-      <w:proofErr w:type="spellStart"/>
-      <w:r>
-        <w:t>Kumaresh</w:t>
-      </w:r>
-      <w:proofErr w:type="spellEnd"/>
-      <w:r>
-        <w:t xml:space="preserve"> and </w:t>
-      </w:r>
-      <w:proofErr w:type="spellStart"/>
-      <w:r>
-        <w:t>Manjunath</w:t>
-      </w:r>
-      <w:proofErr w:type="spellEnd"/>
-      <w:r>
-        <w:t>).</w:t>
+        <w:t>* R and R-Studio scripts are optional as they help expedite the task of converting the raw data (files with responses) to suitable formats and automated build of script files for the Quest software.   The format conversion of raw data for Quest compatible software can be done using SPSS also (Manual prepared by Kumaresh and Manjunath).</w:t>
       </w:r>
     </w:p>
     <w:p>
@@ -236,20 +220,7 @@
     </w:p>
     <w:p>
       <w:r>
-        <w:t xml:space="preserve">2) The spreadsheet should only have the </w:t>
-      </w:r>
-      <w:proofErr w:type="spellStart"/>
-      <w:proofErr w:type="gramStart"/>
-      <w:r>
-        <w:t>formID</w:t>
-      </w:r>
-      <w:proofErr w:type="spellEnd"/>
-      <w:r>
-        <w:t>(</w:t>
-      </w:r>
-      <w:proofErr w:type="gramEnd"/>
-      <w:r>
-        <w:t xml:space="preserve">or any other identifier) and the responses to all questions. The responses on one student should be in one row. </w:t>
+        <w:t xml:space="preserve">2) The spreadsheet should only have the formID(or any other identifier) and the responses to all questions. The responses on one student should be in one row. </w:t>
       </w:r>
     </w:p>
     <w:p/>
@@ -262,14 +233,24 @@
         <w:lastRenderedPageBreak/>
         <w:t xml:space="preserve">Figure </w:t>
       </w:r>
-      <w:fldSimple w:instr=" SEQ Figure \* ARABIC ">
-        <w:r>
-          <w:rPr>
-            <w:noProof/>
-          </w:rPr>
-          <w:t>1</w:t>
-        </w:r>
-      </w:fldSimple>
+      <w:r>
+        <w:fldChar w:fldCharType="begin"/>
+      </w:r>
+      <w:r>
+        <w:instrText xml:space="preserve"> SEQ Figure \* ARABIC </w:instrText>
+      </w:r>
+      <w:r>
+        <w:fldChar w:fldCharType="separate"/>
+      </w:r>
+      <w:r>
+        <w:rPr>
+          <w:noProof/>
+        </w:rPr>
+        <w:t>1</w:t>
+      </w:r>
+      <w:r>
+        <w:fldChar w:fldCharType="end"/>
+      </w:r>
       <w:r>
         <w:t>: Format of the data for scale construction</w:t>
       </w:r>
@@ -365,11 +346,9 @@
       <w:r>
         <w:t>number}</w:t>
       </w:r>
-      <w:proofErr w:type="gramStart"/>
       <w:r>
         <w:t>_{</w:t>
       </w:r>
-      <w:proofErr w:type="gramEnd"/>
       <w:r>
         <w:t xml:space="preserve">subject}.csv”. </w:t>
       </w:r>
@@ -400,14 +379,24 @@
       <w:r>
         <w:t xml:space="preserve">Figure </w:t>
       </w:r>
-      <w:fldSimple w:instr=" SEQ Figure \* ARABIC ">
-        <w:r>
-          <w:rPr>
-            <w:noProof/>
-          </w:rPr>
-          <w:t>2</w:t>
-        </w:r>
-      </w:fldSimple>
+      <w:r>
+        <w:fldChar w:fldCharType="begin"/>
+      </w:r>
+      <w:r>
+        <w:instrText xml:space="preserve"> SEQ Figure \* ARABIC </w:instrText>
+      </w:r>
+      <w:r>
+        <w:fldChar w:fldCharType="separate"/>
+      </w:r>
+      <w:r>
+        <w:rPr>
+          <w:noProof/>
+        </w:rPr>
+        <w:t>2</w:t>
+      </w:r>
+      <w:r>
+        <w:fldChar w:fldCharType="end"/>
+      </w:r>
       <w:r>
         <w:t>: Saving the file in csv format</w:t>
       </w:r>
@@ -509,14 +498,24 @@
       <w:r>
         <w:t xml:space="preserve">Figure </w:t>
       </w:r>
-      <w:fldSimple w:instr=" SEQ Figure \* ARABIC ">
-        <w:r>
-          <w:rPr>
-            <w:noProof/>
-          </w:rPr>
-          <w:t>3</w:t>
-        </w:r>
-      </w:fldSimple>
+      <w:r>
+        <w:fldChar w:fldCharType="begin"/>
+      </w:r>
+      <w:r>
+        <w:instrText xml:space="preserve"> SEQ Figure \* ARABIC </w:instrText>
+      </w:r>
+      <w:r>
+        <w:fldChar w:fldCharType="separate"/>
+      </w:r>
+      <w:r>
+        <w:rPr>
+          <w:noProof/>
+        </w:rPr>
+        <w:t>3</w:t>
+      </w:r>
+      <w:r>
+        <w:fldChar w:fldCharType="end"/>
+      </w:r>
       <w:r>
         <w:t>: Snapshot of key.csv</w:t>
       </w:r>
@@ -603,23 +602,7 @@
     </w:p>
     <w:p>
       <w:r>
-        <w:t>2) Replace multiple responses for a question (AB</w:t>
-      </w:r>
-      <w:proofErr w:type="gramStart"/>
-      <w:r>
-        <w:t>,ABC,ABCD</w:t>
-      </w:r>
-      <w:proofErr w:type="gramEnd"/>
-      <w:r>
-        <w:t xml:space="preserve">, ABCDE </w:t>
-      </w:r>
-      <w:proofErr w:type="spellStart"/>
-      <w:r>
-        <w:t>etc</w:t>
-      </w:r>
-      <w:proofErr w:type="spellEnd"/>
-      <w:r>
-        <w:t>) to’8’</w:t>
+        <w:t>2) Replace multiple responses for a question (AB,ABC,ABCD, ABCDE etc) to’8’</w:t>
       </w:r>
     </w:p>
     <w:p>
@@ -629,15 +612,7 @@
     </w:p>
     <w:p>
       <w:r>
-        <w:t>4) Check all responses, question by question to ensure that only A</w:t>
-      </w:r>
-      <w:proofErr w:type="gramStart"/>
-      <w:r>
-        <w:t>,B,C,D,E,8,9</w:t>
-      </w:r>
-      <w:proofErr w:type="gramEnd"/>
-      <w:r>
-        <w:t xml:space="preserve"> are the only responses in each column</w:t>
+        <w:t>4) Check all responses, question by question to ensure that only A,B,C,D,E,8,9 are the only responses in each column</w:t>
       </w:r>
     </w:p>
     <w:p>
@@ -649,14 +624,24 @@
         <w:lastRenderedPageBreak/>
         <w:t xml:space="preserve">Figure </w:t>
       </w:r>
-      <w:fldSimple w:instr=" SEQ Figure \* ARABIC ">
-        <w:r>
-          <w:rPr>
-            <w:noProof/>
-          </w:rPr>
-          <w:t>4</w:t>
-        </w:r>
-      </w:fldSimple>
+      <w:r>
+        <w:fldChar w:fldCharType="begin"/>
+      </w:r>
+      <w:r>
+        <w:instrText xml:space="preserve"> SEQ Figure \* ARABIC </w:instrText>
+      </w:r>
+      <w:r>
+        <w:fldChar w:fldCharType="separate"/>
+      </w:r>
+      <w:r>
+        <w:rPr>
+          <w:noProof/>
+        </w:rPr>
+        <w:t>4</w:t>
+      </w:r>
+      <w:r>
+        <w:fldChar w:fldCharType="end"/>
+      </w:r>
       <w:r>
         <w:t>: Checking for valid responses</w:t>
       </w:r>
@@ -732,8 +717,6 @@
       </w:r>
     </w:p>
     <w:p>
-      <w:bookmarkStart w:id="0" w:name="_GoBack"/>
-      <w:bookmarkEnd w:id="0"/>
       <w:r>
         <w:rPr>
           <w:b/>
@@ -772,15 +755,7 @@
     </w:p>
     <w:p>
       <w:r>
-        <w:t>Similarly, S.no 6 serves as a link between 3</w:t>
-      </w:r>
-      <w:proofErr w:type="gramStart"/>
-      <w:r>
-        <w:t>,4</w:t>
-      </w:r>
-      <w:proofErr w:type="gramEnd"/>
-      <w:r>
-        <w:t>. The item is Q.no12 in Grade 3 and Q.no18 in Grade 4.</w:t>
+        <w:t>Similarly, S.no 6 serves as a link between 3,4. The item is Q.no12 in Grade 3 and Q.no18 in Grade 4.</w:t>
       </w:r>
     </w:p>
     <w:p>
@@ -954,14 +929,24 @@
       <w:r>
         <w:t xml:space="preserve">Figure </w:t>
       </w:r>
-      <w:fldSimple w:instr=" SEQ Figure \* ARABIC ">
-        <w:r>
-          <w:rPr>
-            <w:noProof/>
-          </w:rPr>
-          <w:t>5</w:t>
-        </w:r>
-      </w:fldSimple>
+      <w:r>
+        <w:fldChar w:fldCharType="begin"/>
+      </w:r>
+      <w:r>
+        <w:instrText xml:space="preserve"> SEQ Figure \* ARABIC </w:instrText>
+      </w:r>
+      <w:r>
+        <w:fldChar w:fldCharType="separate"/>
+      </w:r>
+      <w:r>
+        <w:rPr>
+          <w:noProof/>
+        </w:rPr>
+        <w:t>5</w:t>
+      </w:r>
+      <w:r>
+        <w:fldChar w:fldCharType="end"/>
+      </w:r>
       <w:r>
         <w:t>: Snapshot of a code</w:t>
       </w:r>
@@ -1022,7 +1007,1512 @@
       </w:r>
     </w:p>
     <w:p/>
+    <w:p>
+      <w:pPr>
+        <w:pStyle w:val="Heading2"/>
+      </w:pPr>
+      <w:r>
+        <w:t>CONSTRUCTION OF SCALES</w:t>
+      </w:r>
+    </w:p>
+    <w:p>
+      <w:pPr>
+        <w:pStyle w:val="Heading3"/>
+      </w:pPr>
+      <w:r>
+        <w:t>Collating the files</w:t>
+      </w:r>
+    </w:p>
+    <w:p>
+      <w:r>
+        <w:t>This step involves getting all the files required for the scales in one folder. Since linking is done by linking one grade data to a base scale, each grade will have a folder. The recommended structure for the folder is as following</w:t>
+      </w:r>
+    </w:p>
+    <w:p>
+      <w:r>
+        <w:rPr>
+          <w:noProof/>
+        </w:rPr>
+        <mc:AlternateContent>
+          <mc:Choice Requires="wpg">
+            <w:drawing>
+              <wp:anchor distT="0" distB="0" distL="114300" distR="114300" simplePos="0" relativeHeight="251685888" behindDoc="0" locked="0" layoutInCell="1" allowOverlap="1">
+                <wp:simplePos x="0" y="0"/>
+                <wp:positionH relativeFrom="column">
+                  <wp:posOffset>0</wp:posOffset>
+                </wp:positionH>
+                <wp:positionV relativeFrom="paragraph">
+                  <wp:posOffset>96355</wp:posOffset>
+                </wp:positionV>
+                <wp:extent cx="6103917" cy="1816331"/>
+                <wp:effectExtent l="38100" t="38100" r="87630" b="88900"/>
+                <wp:wrapNone/>
+                <wp:docPr id="27" name="Group 27"/>
+                <wp:cNvGraphicFramePr/>
+                <a:graphic xmlns:a="http://schemas.openxmlformats.org/drawingml/2006/main">
+                  <a:graphicData uri="http://schemas.microsoft.com/office/word/2010/wordprocessingGroup">
+                    <wpg:wgp>
+                      <wpg:cNvGrpSpPr/>
+                      <wpg:grpSpPr>
+                        <a:xfrm>
+                          <a:off x="0" y="0"/>
+                          <a:ext cx="6103917" cy="1816331"/>
+                          <a:chOff x="0" y="0"/>
+                          <a:chExt cx="6103917" cy="1816331"/>
+                        </a:xfrm>
+                      </wpg:grpSpPr>
+                      <wps:wsp>
+                        <wps:cNvPr id="11" name="Rectangle 11"/>
+                        <wps:cNvSpPr/>
+                        <wps:spPr>
+                          <a:xfrm>
+                            <a:off x="4001984" y="23750"/>
+                            <a:ext cx="2101850" cy="320040"/>
+                          </a:xfrm>
+                          <a:prstGeom prst="rect">
+                            <a:avLst/>
+                          </a:prstGeom>
+                          <a:solidFill>
+                            <a:schemeClr val="accent6"/>
+                          </a:solidFill>
+                          <a:ln>
+                            <a:noFill/>
+                          </a:ln>
+                          <a:effectLst>
+                            <a:outerShdw blurRad="50800" dist="38100" dir="2700000" algn="tl" rotWithShape="0">
+                              <a:prstClr val="black">
+                                <a:alpha val="40000"/>
+                              </a:prstClr>
+                            </a:outerShdw>
+                          </a:effectLst>
+                        </wps:spPr>
+                        <wps:style>
+                          <a:lnRef idx="2">
+                            <a:schemeClr val="accent1">
+                              <a:shade val="50000"/>
+                            </a:schemeClr>
+                          </a:lnRef>
+                          <a:fillRef idx="1">
+                            <a:schemeClr val="accent1"/>
+                          </a:fillRef>
+                          <a:effectRef idx="0">
+                            <a:schemeClr val="accent1"/>
+                          </a:effectRef>
+                          <a:fontRef idx="minor">
+                            <a:schemeClr val="lt1"/>
+                          </a:fontRef>
+                        </wps:style>
+                        <wps:txbx>
+                          <w:txbxContent>
+                            <w:p>
+                              <w:pPr>
+                                <w:jc w:val="center"/>
+                              </w:pPr>
+                              <w:r>
+                                <w:t>grade</w:t>
+                              </w:r>
+                              <w:r>
+                                <w:t>4</w:t>
+                              </w:r>
+                              <w:r>
+                                <w:t>_</w:t>
+                              </w:r>
+                              <w:r>
+                                <w:t>maths</w:t>
+                              </w:r>
+                              <w:r>
+                                <w:t>.csv</w:t>
+                              </w:r>
+                            </w:p>
+                          </w:txbxContent>
+                        </wps:txbx>
+                        <wps:bodyPr rot="0" spcFirstLastPara="0" vertOverflow="overflow" horzOverflow="overflow" vert="horz" wrap="square" lIns="91440" tIns="45720" rIns="91440" bIns="45720" numCol="1" spcCol="0" rtlCol="0" fromWordArt="0" anchor="ctr" anchorCtr="0" forceAA="0" compatLnSpc="1">
+                          <a:prstTxWarp prst="textNoShape">
+                            <a:avLst/>
+                          </a:prstTxWarp>
+                          <a:noAutofit/>
+                        </wps:bodyPr>
+                      </wps:wsp>
+                      <wps:wsp>
+                        <wps:cNvPr id="12" name="Rectangle 12"/>
+                        <wps:cNvSpPr/>
+                        <wps:spPr>
+                          <a:xfrm>
+                            <a:off x="4001984" y="391885"/>
+                            <a:ext cx="2101850" cy="320040"/>
+                          </a:xfrm>
+                          <a:prstGeom prst="rect">
+                            <a:avLst/>
+                          </a:prstGeom>
+                          <a:solidFill>
+                            <a:schemeClr val="accent6"/>
+                          </a:solidFill>
+                          <a:ln>
+                            <a:noFill/>
+                          </a:ln>
+                          <a:effectLst>
+                            <a:outerShdw blurRad="50800" dist="38100" dir="2700000" algn="tl" rotWithShape="0">
+                              <a:prstClr val="black">
+                                <a:alpha val="40000"/>
+                              </a:prstClr>
+                            </a:outerShdw>
+                          </a:effectLst>
+                        </wps:spPr>
+                        <wps:style>
+                          <a:lnRef idx="2">
+                            <a:schemeClr val="accent1">
+                              <a:shade val="50000"/>
+                            </a:schemeClr>
+                          </a:lnRef>
+                          <a:fillRef idx="1">
+                            <a:schemeClr val="accent1"/>
+                          </a:fillRef>
+                          <a:effectRef idx="0">
+                            <a:schemeClr val="accent1"/>
+                          </a:effectRef>
+                          <a:fontRef idx="minor">
+                            <a:schemeClr val="lt1"/>
+                          </a:fontRef>
+                        </wps:style>
+                        <wps:txbx>
+                          <w:txbxContent>
+                            <w:p>
+                              <w:pPr>
+                                <w:jc w:val="center"/>
+                              </w:pPr>
+                              <w:r>
+                                <w:t>key.csv</w:t>
+                              </w:r>
+                            </w:p>
+                          </w:txbxContent>
+                        </wps:txbx>
+                        <wps:bodyPr rot="0" spcFirstLastPara="0" vertOverflow="overflow" horzOverflow="overflow" vert="horz" wrap="square" lIns="91440" tIns="45720" rIns="91440" bIns="45720" numCol="1" spcCol="0" rtlCol="0" fromWordArt="0" anchor="ctr" anchorCtr="0" forceAA="0" compatLnSpc="1">
+                          <a:prstTxWarp prst="textNoShape">
+                            <a:avLst/>
+                          </a:prstTxWarp>
+                          <a:noAutofit/>
+                        </wps:bodyPr>
+                      </wps:wsp>
+                      <wps:wsp>
+                        <wps:cNvPr id="13" name="Rectangle 13"/>
+                        <wps:cNvSpPr/>
+                        <wps:spPr>
+                          <a:xfrm>
+                            <a:off x="4001984" y="760021"/>
+                            <a:ext cx="2101850" cy="320040"/>
+                          </a:xfrm>
+                          <a:prstGeom prst="rect">
+                            <a:avLst/>
+                          </a:prstGeom>
+                          <a:solidFill>
+                            <a:schemeClr val="accent6"/>
+                          </a:solidFill>
+                          <a:ln>
+                            <a:noFill/>
+                          </a:ln>
+                          <a:effectLst>
+                            <a:outerShdw blurRad="50800" dist="38100" dir="2700000" algn="tl" rotWithShape="0">
+                              <a:prstClr val="black">
+                                <a:alpha val="40000"/>
+                              </a:prstClr>
+                            </a:outerShdw>
+                          </a:effectLst>
+                        </wps:spPr>
+                        <wps:style>
+                          <a:lnRef idx="2">
+                            <a:schemeClr val="accent1">
+                              <a:shade val="50000"/>
+                            </a:schemeClr>
+                          </a:lnRef>
+                          <a:fillRef idx="1">
+                            <a:schemeClr val="accent1"/>
+                          </a:fillRef>
+                          <a:effectRef idx="0">
+                            <a:schemeClr val="accent1"/>
+                          </a:effectRef>
+                          <a:fontRef idx="minor">
+                            <a:schemeClr val="lt1"/>
+                          </a:fontRef>
+                        </wps:style>
+                        <wps:txbx>
+                          <w:txbxContent>
+                            <w:p>
+                              <w:pPr>
+                                <w:jc w:val="center"/>
+                              </w:pPr>
+                              <w:r>
+                                <w:t>Q.exe</w:t>
+                              </w:r>
+                            </w:p>
+                          </w:txbxContent>
+                        </wps:txbx>
+                        <wps:bodyPr rot="0" spcFirstLastPara="0" vertOverflow="overflow" horzOverflow="overflow" vert="horz" wrap="square" lIns="91440" tIns="45720" rIns="91440" bIns="45720" numCol="1" spcCol="0" rtlCol="0" fromWordArt="0" anchor="ctr" anchorCtr="0" forceAA="0" compatLnSpc="1">
+                          <a:prstTxWarp prst="textNoShape">
+                            <a:avLst/>
+                          </a:prstTxWarp>
+                          <a:noAutofit/>
+                        </wps:bodyPr>
+                      </wps:wsp>
+                      <wps:wsp>
+                        <wps:cNvPr id="14" name="Rectangle 14"/>
+                        <wps:cNvSpPr/>
+                        <wps:spPr>
+                          <a:xfrm>
+                            <a:off x="4001984" y="1128156"/>
+                            <a:ext cx="2101933" cy="320040"/>
+                          </a:xfrm>
+                          <a:prstGeom prst="rect">
+                            <a:avLst/>
+                          </a:prstGeom>
+                          <a:solidFill>
+                            <a:schemeClr val="accent6"/>
+                          </a:solidFill>
+                          <a:ln>
+                            <a:noFill/>
+                          </a:ln>
+                          <a:effectLst>
+                            <a:outerShdw blurRad="50800" dist="38100" dir="2700000" algn="tl" rotWithShape="0">
+                              <a:prstClr val="black">
+                                <a:alpha val="40000"/>
+                              </a:prstClr>
+                            </a:outerShdw>
+                          </a:effectLst>
+                        </wps:spPr>
+                        <wps:style>
+                          <a:lnRef idx="2">
+                            <a:schemeClr val="accent1">
+                              <a:shade val="50000"/>
+                            </a:schemeClr>
+                          </a:lnRef>
+                          <a:fillRef idx="1">
+                            <a:schemeClr val="accent1"/>
+                          </a:fillRef>
+                          <a:effectRef idx="0">
+                            <a:schemeClr val="accent1"/>
+                          </a:effectRef>
+                          <a:fontRef idx="minor">
+                            <a:schemeClr val="lt1"/>
+                          </a:fontRef>
+                        </wps:style>
+                        <wps:txbx>
+                          <w:txbxContent>
+                            <w:p>
+                              <w:pPr>
+                                <w:jc w:val="center"/>
+                              </w:pPr>
+                              <w:r>
+                                <w:t>scaleconstructionscript</w:t>
+                              </w:r>
+                              <w:r>
+                                <w:t>.</w:t>
+                              </w:r>
+                              <w:r>
+                                <w:t>R</w:t>
+                              </w:r>
+                            </w:p>
+                          </w:txbxContent>
+                        </wps:txbx>
+                        <wps:bodyPr rot="0" spcFirstLastPara="0" vertOverflow="overflow" horzOverflow="overflow" vert="horz" wrap="square" lIns="91440" tIns="45720" rIns="91440" bIns="45720" numCol="1" spcCol="0" rtlCol="0" fromWordArt="0" anchor="ctr" anchorCtr="0" forceAA="0" compatLnSpc="1">
+                          <a:prstTxWarp prst="textNoShape">
+                            <a:avLst/>
+                          </a:prstTxWarp>
+                          <a:noAutofit/>
+                        </wps:bodyPr>
+                      </wps:wsp>
+                      <wps:wsp>
+                        <wps:cNvPr id="15" name="Rectangle 15"/>
+                        <wps:cNvSpPr/>
+                        <wps:spPr>
+                          <a:xfrm>
+                            <a:off x="4001984" y="1496291"/>
+                            <a:ext cx="2101850" cy="320040"/>
+                          </a:xfrm>
+                          <a:prstGeom prst="rect">
+                            <a:avLst/>
+                          </a:prstGeom>
+                          <a:solidFill>
+                            <a:schemeClr val="accent6"/>
+                          </a:solidFill>
+                          <a:ln>
+                            <a:noFill/>
+                          </a:ln>
+                          <a:effectLst>
+                            <a:outerShdw blurRad="50800" dist="38100" dir="2700000" algn="tl" rotWithShape="0">
+                              <a:prstClr val="black">
+                                <a:alpha val="40000"/>
+                              </a:prstClr>
+                            </a:outerShdw>
+                          </a:effectLst>
+                        </wps:spPr>
+                        <wps:style>
+                          <a:lnRef idx="2">
+                            <a:schemeClr val="accent1">
+                              <a:shade val="50000"/>
+                            </a:schemeClr>
+                          </a:lnRef>
+                          <a:fillRef idx="1">
+                            <a:schemeClr val="accent1"/>
+                          </a:fillRef>
+                          <a:effectRef idx="0">
+                            <a:schemeClr val="accent1"/>
+                          </a:effectRef>
+                          <a:fontRef idx="minor">
+                            <a:schemeClr val="lt1"/>
+                          </a:fontRef>
+                        </wps:style>
+                        <wps:txbx>
+                          <w:txbxContent>
+                            <w:p>
+                              <w:pPr>
+                                <w:jc w:val="center"/>
+                              </w:pPr>
+                              <w:r>
+                                <w:t>anchorgrade3_maths</w:t>
+                              </w:r>
+                              <w:r>
+                                <w:t>.</w:t>
+                              </w:r>
+                              <w:r>
+                                <w:t>doc</w:t>
+                              </w:r>
+                            </w:p>
+                          </w:txbxContent>
+                        </wps:txbx>
+                        <wps:bodyPr rot="0" spcFirstLastPara="0" vertOverflow="overflow" horzOverflow="overflow" vert="horz" wrap="square" lIns="91440" tIns="45720" rIns="91440" bIns="45720" numCol="1" spcCol="0" rtlCol="0" fromWordArt="0" anchor="ctr" anchorCtr="0" forceAA="0" compatLnSpc="1">
+                          <a:prstTxWarp prst="textNoShape">
+                            <a:avLst/>
+                          </a:prstTxWarp>
+                          <a:noAutofit/>
+                        </wps:bodyPr>
+                      </wps:wsp>
+                      <wps:wsp>
+                        <wps:cNvPr id="21" name="Straight Connector 21"/>
+                        <wps:cNvCnPr/>
+                        <wps:spPr>
+                          <a:xfrm>
+                            <a:off x="3883231" y="154379"/>
+                            <a:ext cx="0" cy="1484416"/>
+                          </a:xfrm>
+                          <a:prstGeom prst="line">
+                            <a:avLst/>
+                          </a:prstGeom>
+                        </wps:spPr>
+                        <wps:style>
+                          <a:lnRef idx="1">
+                            <a:schemeClr val="accent1"/>
+                          </a:lnRef>
+                          <a:fillRef idx="0">
+                            <a:schemeClr val="accent1"/>
+                          </a:fillRef>
+                          <a:effectRef idx="0">
+                            <a:schemeClr val="accent1"/>
+                          </a:effectRef>
+                          <a:fontRef idx="minor">
+                            <a:schemeClr val="tx1"/>
+                          </a:fontRef>
+                        </wps:style>
+                        <wps:bodyPr/>
+                      </wps:wsp>
+                      <wps:wsp>
+                        <wps:cNvPr id="22" name="Straight Connector 22"/>
+                        <wps:cNvCnPr/>
+                        <wps:spPr>
+                          <a:xfrm>
+                            <a:off x="3277590" y="1175657"/>
+                            <a:ext cx="606177" cy="0"/>
+                          </a:xfrm>
+                          <a:prstGeom prst="line">
+                            <a:avLst/>
+                          </a:prstGeom>
+                        </wps:spPr>
+                        <wps:style>
+                          <a:lnRef idx="1">
+                            <a:schemeClr val="accent1"/>
+                          </a:lnRef>
+                          <a:fillRef idx="0">
+                            <a:schemeClr val="accent1"/>
+                          </a:fillRef>
+                          <a:effectRef idx="0">
+                            <a:schemeClr val="accent1"/>
+                          </a:effectRef>
+                          <a:fontRef idx="minor">
+                            <a:schemeClr val="tx1"/>
+                          </a:fontRef>
+                        </wps:style>
+                        <wps:bodyPr/>
+                      </wps:wsp>
+                      <wpg:grpSp>
+                        <wpg:cNvPr id="26" name="Group 26"/>
+                        <wpg:cNvGrpSpPr/>
+                        <wpg:grpSpPr>
+                          <a:xfrm>
+                            <a:off x="0" y="0"/>
+                            <a:ext cx="3277590" cy="1768829"/>
+                            <a:chOff x="0" y="0"/>
+                            <a:chExt cx="3277590" cy="1768829"/>
+                          </a:xfrm>
+                        </wpg:grpSpPr>
+                        <wps:wsp>
+                          <wps:cNvPr id="7" name="Rectangle 7"/>
+                          <wps:cNvSpPr/>
+                          <wps:spPr>
+                            <a:xfrm>
+                              <a:off x="1959429" y="546265"/>
+                              <a:ext cx="1318161" cy="320040"/>
+                            </a:xfrm>
+                            <a:prstGeom prst="rect">
+                              <a:avLst/>
+                            </a:prstGeom>
+                            <a:solidFill>
+                              <a:schemeClr val="accent2"/>
+                            </a:solidFill>
+                            <a:ln>
+                              <a:noFill/>
+                            </a:ln>
+                            <a:effectLst>
+                              <a:outerShdw blurRad="50800" dist="38100" dir="2700000" algn="tl" rotWithShape="0">
+                                <a:prstClr val="black">
+                                  <a:alpha val="40000"/>
+                                </a:prstClr>
+                              </a:outerShdw>
+                            </a:effectLst>
+                          </wps:spPr>
+                          <wps:style>
+                            <a:lnRef idx="2">
+                              <a:schemeClr val="accent1">
+                                <a:shade val="50000"/>
+                              </a:schemeClr>
+                            </a:lnRef>
+                            <a:fillRef idx="1">
+                              <a:schemeClr val="accent1"/>
+                            </a:fillRef>
+                            <a:effectRef idx="0">
+                              <a:schemeClr val="accent1"/>
+                            </a:effectRef>
+                            <a:fontRef idx="minor">
+                              <a:schemeClr val="lt1"/>
+                            </a:fontRef>
+                          </wps:style>
+                          <wps:txbx>
+                            <w:txbxContent>
+                              <w:p>
+                                <w:pPr>
+                                  <w:jc w:val="center"/>
+                                </w:pPr>
+                                <w:r>
+                                  <w:t>GRADE 3</w:t>
+                                </w:r>
+                              </w:p>
+                            </w:txbxContent>
+                          </wps:txbx>
+                          <wps:bodyPr rot="0" spcFirstLastPara="0" vertOverflow="overflow" horzOverflow="overflow" vert="horz" wrap="square" lIns="91440" tIns="45720" rIns="91440" bIns="45720" numCol="1" spcCol="0" rtlCol="0" fromWordArt="0" anchor="ctr" anchorCtr="0" forceAA="0" compatLnSpc="1">
+                            <a:prstTxWarp prst="textNoShape">
+                              <a:avLst/>
+                            </a:prstTxWarp>
+                            <a:noAutofit/>
+                          </wps:bodyPr>
+                        </wps:wsp>
+                        <wps:wsp>
+                          <wps:cNvPr id="8" name="Rectangle 8"/>
+                          <wps:cNvSpPr/>
+                          <wps:spPr>
+                            <a:xfrm>
+                              <a:off x="1959429" y="1009402"/>
+                              <a:ext cx="1318161" cy="320040"/>
+                            </a:xfrm>
+                            <a:prstGeom prst="rect">
+                              <a:avLst/>
+                            </a:prstGeom>
+                            <a:solidFill>
+                              <a:schemeClr val="accent2"/>
+                            </a:solidFill>
+                            <a:ln>
+                              <a:noFill/>
+                            </a:ln>
+                            <a:effectLst>
+                              <a:outerShdw blurRad="50800" dist="38100" dir="2700000" algn="tl" rotWithShape="0">
+                                <a:prstClr val="black">
+                                  <a:alpha val="40000"/>
+                                </a:prstClr>
+                              </a:outerShdw>
+                            </a:effectLst>
+                          </wps:spPr>
+                          <wps:style>
+                            <a:lnRef idx="2">
+                              <a:schemeClr val="accent1">
+                                <a:shade val="50000"/>
+                              </a:schemeClr>
+                            </a:lnRef>
+                            <a:fillRef idx="1">
+                              <a:schemeClr val="accent1"/>
+                            </a:fillRef>
+                            <a:effectRef idx="0">
+                              <a:schemeClr val="accent1"/>
+                            </a:effectRef>
+                            <a:fontRef idx="minor">
+                              <a:schemeClr val="lt1"/>
+                            </a:fontRef>
+                          </wps:style>
+                          <wps:txbx>
+                            <w:txbxContent>
+                              <w:p>
+                                <w:pPr>
+                                  <w:jc w:val="center"/>
+                                </w:pPr>
+                                <w:r>
+                                  <w:t>GRADE 4</w:t>
+                                </w:r>
+                              </w:p>
+                            </w:txbxContent>
+                          </wps:txbx>
+                          <wps:bodyPr rot="0" spcFirstLastPara="0" vertOverflow="overflow" horzOverflow="overflow" vert="horz" wrap="square" lIns="91440" tIns="45720" rIns="91440" bIns="45720" numCol="1" spcCol="0" rtlCol="0" fromWordArt="0" anchor="ctr" anchorCtr="0" forceAA="0" compatLnSpc="1">
+                            <a:prstTxWarp prst="textNoShape">
+                              <a:avLst/>
+                            </a:prstTxWarp>
+                            <a:noAutofit/>
+                          </wps:bodyPr>
+                        </wps:wsp>
+                        <wps:wsp>
+                          <wps:cNvPr id="9" name="Rectangle 9"/>
+                          <wps:cNvSpPr/>
+                          <wps:spPr>
+                            <a:xfrm>
+                              <a:off x="1959429" y="1448789"/>
+                              <a:ext cx="1318161" cy="320040"/>
+                            </a:xfrm>
+                            <a:prstGeom prst="rect">
+                              <a:avLst/>
+                            </a:prstGeom>
+                            <a:solidFill>
+                              <a:schemeClr val="accent2"/>
+                            </a:solidFill>
+                            <a:ln>
+                              <a:noFill/>
+                            </a:ln>
+                            <a:effectLst>
+                              <a:outerShdw blurRad="50800" dist="38100" dir="2700000" algn="tl" rotWithShape="0">
+                                <a:prstClr val="black">
+                                  <a:alpha val="40000"/>
+                                </a:prstClr>
+                              </a:outerShdw>
+                            </a:effectLst>
+                          </wps:spPr>
+                          <wps:style>
+                            <a:lnRef idx="2">
+                              <a:schemeClr val="accent1">
+                                <a:shade val="50000"/>
+                              </a:schemeClr>
+                            </a:lnRef>
+                            <a:fillRef idx="1">
+                              <a:schemeClr val="accent1"/>
+                            </a:fillRef>
+                            <a:effectRef idx="0">
+                              <a:schemeClr val="accent1"/>
+                            </a:effectRef>
+                            <a:fontRef idx="minor">
+                              <a:schemeClr val="lt1"/>
+                            </a:fontRef>
+                          </wps:style>
+                          <wps:txbx>
+                            <w:txbxContent>
+                              <w:p>
+                                <w:pPr>
+                                  <w:jc w:val="center"/>
+                                </w:pPr>
+                                <w:r>
+                                  <w:t>GRADE 5</w:t>
+                                </w:r>
+                              </w:p>
+                            </w:txbxContent>
+                          </wps:txbx>
+                          <wps:bodyPr rot="0" spcFirstLastPara="0" vertOverflow="overflow" horzOverflow="overflow" vert="horz" wrap="square" lIns="91440" tIns="45720" rIns="91440" bIns="45720" numCol="1" spcCol="0" rtlCol="0" fromWordArt="0" anchor="ctr" anchorCtr="0" forceAA="0" compatLnSpc="1">
+                            <a:prstTxWarp prst="textNoShape">
+                              <a:avLst/>
+                            </a:prstTxWarp>
+                            <a:noAutofit/>
+                          </wps:bodyPr>
+                        </wps:wsp>
+                        <wpg:grpSp>
+                          <wpg:cNvPr id="25" name="Group 25"/>
+                          <wpg:cNvGrpSpPr/>
+                          <wpg:grpSpPr>
+                            <a:xfrm>
+                              <a:off x="0" y="0"/>
+                              <a:ext cx="1876301" cy="1638473"/>
+                              <a:chOff x="0" y="0"/>
+                              <a:chExt cx="1876301" cy="1638473"/>
+                            </a:xfrm>
+                          </wpg:grpSpPr>
+                          <wps:wsp>
+                            <wps:cNvPr id="6" name="Rectangle 6"/>
+                            <wps:cNvSpPr/>
+                            <wps:spPr>
+                              <a:xfrm>
+                                <a:off x="0" y="0"/>
+                                <a:ext cx="1805049" cy="320634"/>
+                              </a:xfrm>
+                              <a:prstGeom prst="rect">
+                                <a:avLst/>
+                              </a:prstGeom>
+                              <a:ln>
+                                <a:noFill/>
+                              </a:ln>
+                              <a:effectLst>
+                                <a:outerShdw blurRad="50800" dist="38100" dir="2700000" algn="tl" rotWithShape="0">
+                                  <a:prstClr val="black">
+                                    <a:alpha val="40000"/>
+                                  </a:prstClr>
+                                </a:outerShdw>
+                              </a:effectLst>
+                            </wps:spPr>
+                            <wps:style>
+                              <a:lnRef idx="2">
+                                <a:schemeClr val="accent1">
+                                  <a:shade val="50000"/>
+                                </a:schemeClr>
+                              </a:lnRef>
+                              <a:fillRef idx="1">
+                                <a:schemeClr val="accent1"/>
+                              </a:fillRef>
+                              <a:effectRef idx="0">
+                                <a:schemeClr val="accent1"/>
+                              </a:effectRef>
+                              <a:fontRef idx="minor">
+                                <a:schemeClr val="lt1"/>
+                              </a:fontRef>
+                            </wps:style>
+                            <wps:txbx>
+                              <w:txbxContent>
+                                <w:p>
+                                  <w:pPr>
+                                    <w:jc w:val="center"/>
+                                  </w:pPr>
+                                  <w:r>
+                                    <w:t>MATHS</w:t>
+                                  </w:r>
+                                </w:p>
+                              </w:txbxContent>
+                            </wps:txbx>
+                            <wps:bodyPr rot="0" spcFirstLastPara="0" vertOverflow="overflow" horzOverflow="overflow" vert="horz" wrap="square" lIns="91440" tIns="45720" rIns="91440" bIns="45720" numCol="1" spcCol="0" rtlCol="0" fromWordArt="0" anchor="ctr" anchorCtr="0" forceAA="0" compatLnSpc="1">
+                              <a:prstTxWarp prst="textNoShape">
+                                <a:avLst/>
+                              </a:prstTxWarp>
+                              <a:noAutofit/>
+                            </wps:bodyPr>
+                          </wps:wsp>
+                          <wps:wsp>
+                            <wps:cNvPr id="16" name="Straight Connector 16"/>
+                            <wps:cNvCnPr/>
+                            <wps:spPr>
+                              <a:xfrm>
+                                <a:off x="1864426" y="665018"/>
+                                <a:ext cx="0" cy="973455"/>
+                              </a:xfrm>
+                              <a:prstGeom prst="line">
+                                <a:avLst/>
+                              </a:prstGeom>
+                            </wps:spPr>
+                            <wps:style>
+                              <a:lnRef idx="1">
+                                <a:schemeClr val="accent1"/>
+                              </a:lnRef>
+                              <a:fillRef idx="0">
+                                <a:schemeClr val="accent1"/>
+                              </a:fillRef>
+                              <a:effectRef idx="0">
+                                <a:schemeClr val="accent1"/>
+                              </a:effectRef>
+                              <a:fontRef idx="minor">
+                                <a:schemeClr val="tx1"/>
+                              </a:fontRef>
+                            </wps:style>
+                            <wps:bodyPr/>
+                          </wps:wsp>
+                          <wps:wsp>
+                            <wps:cNvPr id="23" name="Straight Connector 23"/>
+                            <wps:cNvCnPr/>
+                            <wps:spPr>
+                              <a:xfrm>
+                                <a:off x="926275" y="344384"/>
+                                <a:ext cx="0" cy="831273"/>
+                              </a:xfrm>
+                              <a:prstGeom prst="line">
+                                <a:avLst/>
+                              </a:prstGeom>
+                            </wps:spPr>
+                            <wps:style>
+                              <a:lnRef idx="1">
+                                <a:schemeClr val="accent1"/>
+                              </a:lnRef>
+                              <a:fillRef idx="0">
+                                <a:schemeClr val="accent1"/>
+                              </a:fillRef>
+                              <a:effectRef idx="0">
+                                <a:schemeClr val="accent1"/>
+                              </a:effectRef>
+                              <a:fontRef idx="minor">
+                                <a:schemeClr val="tx1"/>
+                              </a:fontRef>
+                            </wps:style>
+                            <wps:bodyPr/>
+                          </wps:wsp>
+                          <wps:wsp>
+                            <wps:cNvPr id="24" name="Straight Connector 24"/>
+                            <wps:cNvCnPr/>
+                            <wps:spPr>
+                              <a:xfrm flipV="1">
+                                <a:off x="926275" y="1163782"/>
+                                <a:ext cx="950026" cy="182"/>
+                              </a:xfrm>
+                              <a:prstGeom prst="line">
+                                <a:avLst/>
+                              </a:prstGeom>
+                            </wps:spPr>
+                            <wps:style>
+                              <a:lnRef idx="1">
+                                <a:schemeClr val="accent1"/>
+                              </a:lnRef>
+                              <a:fillRef idx="0">
+                                <a:schemeClr val="accent1"/>
+                              </a:fillRef>
+                              <a:effectRef idx="0">
+                                <a:schemeClr val="accent1"/>
+                              </a:effectRef>
+                              <a:fontRef idx="minor">
+                                <a:schemeClr val="tx1"/>
+                              </a:fontRef>
+                            </wps:style>
+                            <wps:bodyPr/>
+                          </wps:wsp>
+                        </wpg:grpSp>
+                      </wpg:grpSp>
+                    </wpg:wgp>
+                  </a:graphicData>
+                </a:graphic>
+              </wp:anchor>
+            </w:drawing>
+          </mc:Choice>
+          <mc:Fallback>
+            <w:pict>
+              <v:group id="Group 27" o:spid="_x0000_s1026" style="position:absolute;margin-left:0;margin-top:7.6pt;width:480.6pt;height:143pt;z-index:251685888" coordsize="61039,18163" o:gfxdata="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">
+                <v:rect id="Rectangle 11" o:spid="_x0000_s1027" style="position:absolute;left:40019;top:237;width:21019;height:3200;visibility:visible;mso-wrap-style:square;v-text-anchor:middle" o:gfxdata="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" fillcolor="#f79646 [3209]" stroked="f" strokeweight="2pt">
+                  <v:shadow on="t" color="black" opacity="26214f" origin="-.5,-.5" offset=".74836mm,.74836mm"/>
+                  <v:textbox>
+                    <w:txbxContent>
+                      <w:p>
+                        <w:pPr>
+                          <w:jc w:val="center"/>
+                        </w:pPr>
+                        <w:r>
+                          <w:t>grade</w:t>
+                        </w:r>
+                        <w:r>
+                          <w:t>4</w:t>
+                        </w:r>
+                        <w:r>
+                          <w:t>_</w:t>
+                        </w:r>
+                        <w:r>
+                          <w:t>maths</w:t>
+                        </w:r>
+                        <w:r>
+                          <w:t>.csv</w:t>
+                        </w:r>
+                      </w:p>
+                    </w:txbxContent>
+                  </v:textbox>
+                </v:rect>
+                <v:rect id="Rectangle 12" o:spid="_x0000_s1028" style="position:absolute;left:40019;top:3918;width:21019;height:3201;visibility:visible;mso-wrap-style:square;v-text-anchor:middle" o:gfxdata="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" fillcolor="#f79646 [3209]" stroked="f" strokeweight="2pt">
+                  <v:shadow on="t" color="black" opacity="26214f" origin="-.5,-.5" offset=".74836mm,.74836mm"/>
+                  <v:textbox>
+                    <w:txbxContent>
+                      <w:p>
+                        <w:pPr>
+                          <w:jc w:val="center"/>
+                        </w:pPr>
+                        <w:r>
+                          <w:t>key.csv</w:t>
+                        </w:r>
+                      </w:p>
+                    </w:txbxContent>
+                  </v:textbox>
+                </v:rect>
+                <v:rect id="Rectangle 13" o:spid="_x0000_s1029" style="position:absolute;left:40019;top:7600;width:21019;height:3200;visibility:visible;mso-wrap-style:square;v-text-anchor:middle" o:gfxdata="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" fillcolor="#f79646 [3209]" stroked="f" strokeweight="2pt">
+                  <v:shadow on="t" color="black" opacity="26214f" origin="-.5,-.5" offset=".74836mm,.74836mm"/>
+                  <v:textbox>
+                    <w:txbxContent>
+                      <w:p>
+                        <w:pPr>
+                          <w:jc w:val="center"/>
+                        </w:pPr>
+                        <w:r>
+                          <w:t>Q.exe</w:t>
+                        </w:r>
+                      </w:p>
+                    </w:txbxContent>
+                  </v:textbox>
+                </v:rect>
+                <v:rect id="Rectangle 14" o:spid="_x0000_s1030" style="position:absolute;left:40019;top:11281;width:21020;height:3200;visibility:visible;mso-wrap-style:square;v-text-anchor:middle" o:gfxdata="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" fillcolor="#f79646 [3209]" stroked="f" strokeweight="2pt">
+                  <v:shadow on="t" color="black" opacity="26214f" origin="-.5,-.5" offset=".74836mm,.74836mm"/>
+                  <v:textbox>
+                    <w:txbxContent>
+                      <w:p>
+                        <w:pPr>
+                          <w:jc w:val="center"/>
+                        </w:pPr>
+                        <w:r>
+                          <w:t>scaleconstructionscript</w:t>
+                        </w:r>
+                        <w:r>
+                          <w:t>.</w:t>
+                        </w:r>
+                        <w:r>
+                          <w:t>R</w:t>
+                        </w:r>
+                      </w:p>
+                    </w:txbxContent>
+                  </v:textbox>
+                </v:rect>
+                <v:rect id="Rectangle 15" o:spid="_x0000_s1031" style="position:absolute;left:40019;top:14962;width:21019;height:3201;visibility:visible;mso-wrap-style:square;v-text-anchor:middle" o:gfxdata="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" fillcolor="#f79646 [3209]" stroked="f" strokeweight="2pt">
+                  <v:shadow on="t" color="black" opacity="26214f" origin="-.5,-.5" offset=".74836mm,.74836mm"/>
+                  <v:textbox>
+                    <w:txbxContent>
+                      <w:p>
+                        <w:pPr>
+                          <w:jc w:val="center"/>
+                        </w:pPr>
+                        <w:r>
+                          <w:t>anchorgrade3_maths</w:t>
+                        </w:r>
+                        <w:r>
+                          <w:t>.</w:t>
+                        </w:r>
+                        <w:r>
+                          <w:t>doc</w:t>
+                        </w:r>
+                      </w:p>
+                    </w:txbxContent>
+                  </v:textbox>
+                </v:rect>
+                <v:line id="Straight Connector 21" o:spid="_x0000_s1032" style="position:absolute;visibility:visible;mso-wrap-style:square" from="38832,1543" to="38832,16387" o:connectortype="straight" o:gfxdata="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" strokecolor="#4579b8 [3044]"/>
+                <v:line id="Straight Connector 22" o:spid="_x0000_s1033" style="position:absolute;visibility:visible;mso-wrap-style:square" from="32775,11756" to="38837,11756" o:connectortype="straight" o:gfxdata="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" strokecolor="#4579b8 [3044]"/>
+                <v:group id="Group 26" o:spid="_x0000_s1034" style="position:absolute;width:32775;height:17688" coordsize="32775,17688" o:gfxdata="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">
+                  <v:rect id="Rectangle 7" o:spid="_x0000_s1035" style="position:absolute;left:19594;top:5462;width:13181;height:3201;visibility:visible;mso-wrap-style:square;v-text-anchor:middle" o:gfxdata="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" fillcolor="#c0504d [3205]" stroked="f" strokeweight="2pt">
+                    <v:shadow on="t" color="black" opacity="26214f" origin="-.5,-.5" offset=".74836mm,.74836mm"/>
+                    <v:textbox>
+                      <w:txbxContent>
+                        <w:p>
+                          <w:pPr>
+                            <w:jc w:val="center"/>
+                          </w:pPr>
+                          <w:r>
+                            <w:t>GRADE 3</w:t>
+                          </w:r>
+                        </w:p>
+                      </w:txbxContent>
+                    </v:textbox>
+                  </v:rect>
+                  <v:rect id="Rectangle 8" o:spid="_x0000_s1036" style="position:absolute;left:19594;top:10094;width:13181;height:3200;visibility:visible;mso-wrap-style:square;v-text-anchor:middle" o:gfxdata="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" fillcolor="#c0504d [3205]" stroked="f" strokeweight="2pt">
+                    <v:shadow on="t" color="black" opacity="26214f" origin="-.5,-.5" offset=".74836mm,.74836mm"/>
+                    <v:textbox>
+                      <w:txbxContent>
+                        <w:p>
+                          <w:pPr>
+                            <w:jc w:val="center"/>
+                          </w:pPr>
+                          <w:r>
+                            <w:t>GRADE 4</w:t>
+                          </w:r>
+                        </w:p>
+                      </w:txbxContent>
+                    </v:textbox>
+                  </v:rect>
+                  <v:rect id="Rectangle 9" o:spid="_x0000_s1037" style="position:absolute;left:19594;top:14487;width:13181;height:3201;visibility:visible;mso-wrap-style:square;v-text-anchor:middle" o:gfxdata="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" fillcolor="#c0504d [3205]" stroked="f" strokeweight="2pt">
+                    <v:shadow on="t" color="black" opacity="26214f" origin="-.5,-.5" offset=".74836mm,.74836mm"/>
+                    <v:textbox>
+                      <w:txbxContent>
+                        <w:p>
+                          <w:pPr>
+                            <w:jc w:val="center"/>
+                          </w:pPr>
+                          <w:r>
+                            <w:t>GRADE 5</w:t>
+                          </w:r>
+                        </w:p>
+                      </w:txbxContent>
+                    </v:textbox>
+                  </v:rect>
+                  <v:group id="Group 25" o:spid="_x0000_s1038" style="position:absolute;width:18763;height:16384" coordsize="18763,16384" o:gfxdata="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">
+                    <v:rect id="Rectangle 6" o:spid="_x0000_s1039" style="position:absolute;width:18050;height:3206;visibility:visible;mso-wrap-style:square;v-text-anchor:middle" o:gfxdata="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" fillcolor="#4f81bd [3204]" stroked="f" strokeweight="2pt">
+                      <v:shadow on="t" color="black" opacity="26214f" origin="-.5,-.5" offset=".74836mm,.74836mm"/>
+                      <v:textbox>
+                        <w:txbxContent>
+                          <w:p>
+                            <w:pPr>
+                              <w:jc w:val="center"/>
+                            </w:pPr>
+                            <w:r>
+                              <w:t>MATHS</w:t>
+                            </w:r>
+                          </w:p>
+                        </w:txbxContent>
+                      </v:textbox>
+                    </v:rect>
+                    <v:line id="Straight Connector 16" o:spid="_x0000_s1040" style="position:absolute;visibility:visible;mso-wrap-style:square" from="18644,6650" to="18644,16384" o:connectortype="straight" o:gfxdata="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" strokecolor="#4579b8 [3044]"/>
+                    <v:line id="Straight Connector 23" o:spid="_x0000_s1041" style="position:absolute;visibility:visible;mso-wrap-style:square" from="9262,3443" to="9262,11756" o:connectortype="straight" o:gfxdata="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" strokecolor="#4579b8 [3044]"/>
+                    <v:line id="Straight Connector 24" o:spid="_x0000_s1042" style="position:absolute;flip:y;visibility:visible;mso-wrap-style:square" from="9262,11637" to="18763,11639" o:connectortype="straight" o:gfxdata="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" strokecolor="#4579b8 [3044]"/>
+                  </v:group>
+                </v:group>
+              </v:group>
+            </w:pict>
+          </mc:Fallback>
+        </mc:AlternateContent>
+      </w:r>
+    </w:p>
     <w:p/>
+    <w:p>
+      <w:r>
+        <w:rPr>
+          <w:noProof/>
+        </w:rPr>
+        <mc:AlternateContent>
+          <mc:Choice Requires="wpg">
+            <w:drawing>
+              <wp:anchor distT="0" distB="0" distL="114300" distR="114300" simplePos="0" relativeHeight="251681792" behindDoc="0" locked="0" layoutInCell="1" allowOverlap="1" wp14:anchorId="10A0D271" wp14:editId="04B5F49F">
+                <wp:simplePos x="0" y="0"/>
+                <wp:positionH relativeFrom="column">
+                  <wp:posOffset>1850390</wp:posOffset>
+                </wp:positionH>
+                <wp:positionV relativeFrom="paragraph">
+                  <wp:posOffset>77915</wp:posOffset>
+                </wp:positionV>
+                <wp:extent cx="106680" cy="973455"/>
+                <wp:effectExtent l="0" t="0" r="26670" b="17145"/>
+                <wp:wrapNone/>
+                <wp:docPr id="28" name="Group 28"/>
+                <wp:cNvGraphicFramePr/>
+                <a:graphic xmlns:a="http://schemas.openxmlformats.org/drawingml/2006/main">
+                  <a:graphicData uri="http://schemas.microsoft.com/office/word/2010/wordprocessingGroup">
+                    <wpg:wgp>
+                      <wpg:cNvGrpSpPr/>
+                      <wpg:grpSpPr>
+                        <a:xfrm>
+                          <a:off x="0" y="0"/>
+                          <a:ext cx="106680" cy="973455"/>
+                          <a:chOff x="0" y="0"/>
+                          <a:chExt cx="106878" cy="973777"/>
+                        </a:xfrm>
+                      </wpg:grpSpPr>
+                      <wps:wsp>
+                        <wps:cNvPr id="17" name="Straight Connector 17"/>
+                        <wps:cNvCnPr/>
+                        <wps:spPr>
+                          <a:xfrm>
+                            <a:off x="0" y="510639"/>
+                            <a:ext cx="95003" cy="0"/>
+                          </a:xfrm>
+                          <a:prstGeom prst="line">
+                            <a:avLst/>
+                          </a:prstGeom>
+                        </wps:spPr>
+                        <wps:style>
+                          <a:lnRef idx="1">
+                            <a:schemeClr val="accent1"/>
+                          </a:lnRef>
+                          <a:fillRef idx="0">
+                            <a:schemeClr val="accent1"/>
+                          </a:fillRef>
+                          <a:effectRef idx="0">
+                            <a:schemeClr val="accent1"/>
+                          </a:effectRef>
+                          <a:fontRef idx="minor">
+                            <a:schemeClr val="tx1"/>
+                          </a:fontRef>
+                        </wps:style>
+                        <wps:bodyPr/>
+                      </wps:wsp>
+                      <wps:wsp>
+                        <wps:cNvPr id="19" name="Straight Connector 19"/>
+                        <wps:cNvCnPr/>
+                        <wps:spPr>
+                          <a:xfrm>
+                            <a:off x="0" y="0"/>
+                            <a:ext cx="95003" cy="0"/>
+                          </a:xfrm>
+                          <a:prstGeom prst="line">
+                            <a:avLst/>
+                          </a:prstGeom>
+                        </wps:spPr>
+                        <wps:style>
+                          <a:lnRef idx="1">
+                            <a:schemeClr val="accent1"/>
+                          </a:lnRef>
+                          <a:fillRef idx="0">
+                            <a:schemeClr val="accent1"/>
+                          </a:fillRef>
+                          <a:effectRef idx="0">
+                            <a:schemeClr val="accent1"/>
+                          </a:effectRef>
+                          <a:fontRef idx="minor">
+                            <a:schemeClr val="tx1"/>
+                          </a:fontRef>
+                        </wps:style>
+                        <wps:bodyPr/>
+                      </wps:wsp>
+                      <wps:wsp>
+                        <wps:cNvPr id="20" name="Straight Connector 20"/>
+                        <wps:cNvCnPr/>
+                        <wps:spPr>
+                          <a:xfrm>
+                            <a:off x="11875" y="973777"/>
+                            <a:ext cx="95003" cy="0"/>
+                          </a:xfrm>
+                          <a:prstGeom prst="line">
+                            <a:avLst/>
+                          </a:prstGeom>
+                        </wps:spPr>
+                        <wps:style>
+                          <a:lnRef idx="1">
+                            <a:schemeClr val="accent1"/>
+                          </a:lnRef>
+                          <a:fillRef idx="0">
+                            <a:schemeClr val="accent1"/>
+                          </a:fillRef>
+                          <a:effectRef idx="0">
+                            <a:schemeClr val="accent1"/>
+                          </a:effectRef>
+                          <a:fontRef idx="minor">
+                            <a:schemeClr val="tx1"/>
+                          </a:fontRef>
+                        </wps:style>
+                        <wps:bodyPr/>
+                      </wps:wsp>
+                    </wpg:wgp>
+                  </a:graphicData>
+                </a:graphic>
+              </wp:anchor>
+            </w:drawing>
+          </mc:Choice>
+          <mc:Fallback>
+            <w:pict>
+              <v:group id="Group 28" o:spid="_x0000_s1026" style="position:absolute;margin-left:145.7pt;margin-top:6.15pt;width:8.4pt;height:76.65pt;z-index:251681792" coordsize="1068,9737" o:gfxdata="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">
+                <v:line id="Straight Connector 17" o:spid="_x0000_s1027" style="position:absolute;visibility:visible;mso-wrap-style:square" from="0,5106" to="950,5106" o:connectortype="straight" o:gfxdata="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" strokecolor="#4579b8 [3044]"/>
+                <v:line id="Straight Connector 19" o:spid="_x0000_s1028" style="position:absolute;visibility:visible;mso-wrap-style:square" from="0,0" to="950,0" o:connectortype="straight" o:gfxdata="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" strokecolor="#4579b8 [3044]"/>
+                <v:line id="Straight Connector 20" o:spid="_x0000_s1029" style="position:absolute;visibility:visible;mso-wrap-style:square" from="118,9737" to="1068,9737" o:connectortype="straight" o:gfxdata="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" strokecolor="#4579b8 [3044]"/>
+              </v:group>
+            </w:pict>
+          </mc:Fallback>
+        </mc:AlternateContent>
+      </w:r>
+    </w:p>
+    <w:p/>
+    <w:p>
+      <w:r>
+        <w:lastRenderedPageBreak/>
+        <w:t xml:space="preserve">1) Copy the files from </w:t>
+      </w:r>
+      <w:r>
+        <w:t>Rasch_Scale_Construction / LinkScaleFiles to the Grade folder.</w:t>
+      </w:r>
+    </w:p>
+    <w:p>
+      <w:r>
+        <w:t xml:space="preserve">2) Copy the anchor file from the previous grade folder. </w:t>
+      </w:r>
+      <w:r>
+        <w:t>E.g</w:t>
+      </w:r>
+      <w:r>
+        <w:t>. If you are constructing scales for Maths Grade 4, copy anchorgrade3_maths.doc</w:t>
+      </w:r>
+    </w:p>
+    <w:p>
+      <w:pPr>
+        <w:pStyle w:val="Quote"/>
+      </w:pPr>
+      <w:r>
+        <w:t>Note: For the lowest grade there will not be an anchor file, this is the base scale</w:t>
+      </w:r>
+    </w:p>
+    <w:p>
+      <w:pPr>
+        <w:pStyle w:val="Heading3"/>
+      </w:pPr>
+      <w:r>
+        <w:t>Preparing the anchor file</w:t>
+      </w:r>
+    </w:p>
+    <w:p>
+      <w:r>
+        <w:t xml:space="preserve">Example: </w:t>
+      </w:r>
+      <w:r>
+        <w:t xml:space="preserve"> Let’s use the list from previous example to do this</w:t>
+      </w:r>
+      <w:r>
+        <w:t>. Let us consider that there are 3 items in Grade 3 &amp; 4 which are linked. The following is the list of question numbers in respective question papers.</w:t>
+      </w:r>
+    </w:p>
+    <w:tbl>
+      <w:tblPr>
+        <w:tblStyle w:val="LightList-Accent1"/>
+        <w:tblW w:w="0" w:type="auto"/>
+        <w:tblInd w:w="3502" w:type="dxa"/>
+        <w:tblLook w:val="04A0" w:firstRow="1" w:lastRow="0" w:firstColumn="1" w:lastColumn="0" w:noHBand="0" w:noVBand="1"/>
+      </w:tblPr>
+      <w:tblGrid>
+        <w:gridCol w:w="1278"/>
+        <w:gridCol w:w="1080"/>
+      </w:tblGrid>
+      <w:tr>
+        <w:trPr>
+          <w:cnfStyle w:val="100000000000" w:firstRow="1" w:lastRow="0" w:firstColumn="0" w:lastColumn="0" w:oddVBand="0" w:evenVBand="0" w:oddHBand="0" w:evenHBand="0" w:firstRowFirstColumn="0" w:firstRowLastColumn="0" w:lastRowFirstColumn="0" w:lastRowLastColumn="0"/>
+        </w:trPr>
+        <w:tc>
+          <w:tcPr>
+            <w:cnfStyle w:val="001000000000" w:firstRow="0" w:lastRow="0" w:firstColumn="1" w:lastColumn="0" w:oddVBand="0" w:evenVBand="0" w:oddHBand="0" w:evenHBand="0" w:firstRowFirstColumn="0" w:firstRowLastColumn="0" w:lastRowFirstColumn="0" w:lastRowLastColumn="0"/>
+            <w:tcW w:w="1278" w:type="dxa"/>
+          </w:tcPr>
+          <w:p>
+            <w:pPr>
+              <w:jc w:val="center"/>
+              <w:rPr>
+                <w:b w:val="0"/>
+              </w:rPr>
+            </w:pPr>
+            <w:r>
+              <w:rPr>
+                <w:b w:val="0"/>
+              </w:rPr>
+              <w:t>Grade 3</w:t>
+            </w:r>
+          </w:p>
+        </w:tc>
+        <w:tc>
+          <w:tcPr>
+            <w:tcW w:w="1080" w:type="dxa"/>
+          </w:tcPr>
+          <w:p>
+            <w:pPr>
+              <w:jc w:val="center"/>
+              <w:cnfStyle w:val="100000000000" w:firstRow="1" w:lastRow="0" w:firstColumn="0" w:lastColumn="0" w:oddVBand="0" w:evenVBand="0" w:oddHBand="0" w:evenHBand="0" w:firstRowFirstColumn="0" w:firstRowLastColumn="0" w:lastRowFirstColumn="0" w:lastRowLastColumn="0"/>
+              <w:rPr>
+                <w:b w:val="0"/>
+              </w:rPr>
+            </w:pPr>
+            <w:r>
+              <w:rPr>
+                <w:b w:val="0"/>
+              </w:rPr>
+              <w:t>Grade 4</w:t>
+            </w:r>
+          </w:p>
+        </w:tc>
+      </w:tr>
+      <w:tr>
+        <w:trPr>
+          <w:cnfStyle w:val="000000100000" w:firstRow="0" w:lastRow="0" w:firstColumn="0" w:lastColumn="0" w:oddVBand="0" w:evenVBand="0" w:oddHBand="1" w:evenHBand="0" w:firstRowFirstColumn="0" w:firstRowLastColumn="0" w:lastRowFirstColumn="0" w:lastRowLastColumn="0"/>
+        </w:trPr>
+        <w:tc>
+          <w:tcPr>
+            <w:cnfStyle w:val="001000000000" w:firstRow="0" w:lastRow="0" w:firstColumn="1" w:lastColumn="0" w:oddVBand="0" w:evenVBand="0" w:oddHBand="0" w:evenHBand="0" w:firstRowFirstColumn="0" w:firstRowLastColumn="0" w:lastRowFirstColumn="0" w:lastRowLastColumn="0"/>
+            <w:tcW w:w="1278" w:type="dxa"/>
+          </w:tcPr>
+          <w:p>
+            <w:pPr>
+              <w:jc w:val="center"/>
+            </w:pPr>
+            <w:r>
+              <w:t>2</w:t>
+            </w:r>
+          </w:p>
+        </w:tc>
+        <w:tc>
+          <w:tcPr>
+            <w:tcW w:w="1080" w:type="dxa"/>
+          </w:tcPr>
+          <w:p>
+            <w:pPr>
+              <w:jc w:val="center"/>
+              <w:cnfStyle w:val="000000100000" w:firstRow="0" w:lastRow="0" w:firstColumn="0" w:lastColumn="0" w:oddVBand="0" w:evenVBand="0" w:oddHBand="1" w:evenHBand="0" w:firstRowFirstColumn="0" w:firstRowLastColumn="0" w:lastRowFirstColumn="0" w:lastRowLastColumn="0"/>
+            </w:pPr>
+            <w:r>
+              <w:t>2</w:t>
+            </w:r>
+          </w:p>
+        </w:tc>
+      </w:tr>
+      <w:tr>
+        <w:tc>
+          <w:tcPr>
+            <w:cnfStyle w:val="001000000000" w:firstRow="0" w:lastRow="0" w:firstColumn="1" w:lastColumn="0" w:oddVBand="0" w:evenVBand="0" w:oddHBand="0" w:evenHBand="0" w:firstRowFirstColumn="0" w:firstRowLastColumn="0" w:lastRowFirstColumn="0" w:lastRowLastColumn="0"/>
+            <w:tcW w:w="1278" w:type="dxa"/>
+          </w:tcPr>
+          <w:p>
+            <w:pPr>
+              <w:jc w:val="center"/>
+            </w:pPr>
+            <w:r>
+              <w:t>12</w:t>
+            </w:r>
+          </w:p>
+        </w:tc>
+        <w:tc>
+          <w:tcPr>
+            <w:tcW w:w="1080" w:type="dxa"/>
+          </w:tcPr>
+          <w:p>
+            <w:pPr>
+              <w:jc w:val="center"/>
+              <w:cnfStyle w:val="000000000000" w:firstRow="0" w:lastRow="0" w:firstColumn="0" w:lastColumn="0" w:oddVBand="0" w:evenVBand="0" w:oddHBand="0" w:evenHBand="0" w:firstRowFirstColumn="0" w:firstRowLastColumn="0" w:lastRowFirstColumn="0" w:lastRowLastColumn="0"/>
+            </w:pPr>
+            <w:r>
+              <w:t>18</w:t>
+            </w:r>
+          </w:p>
+        </w:tc>
+      </w:tr>
+      <w:tr>
+        <w:trPr>
+          <w:cnfStyle w:val="000000100000" w:firstRow="0" w:lastRow="0" w:firstColumn="0" w:lastColumn="0" w:oddVBand="0" w:evenVBand="0" w:oddHBand="1" w:evenHBand="0" w:firstRowFirstColumn="0" w:firstRowLastColumn="0" w:lastRowFirstColumn="0" w:lastRowLastColumn="0"/>
+        </w:trPr>
+        <w:tc>
+          <w:tcPr>
+            <w:cnfStyle w:val="001000000000" w:firstRow="0" w:lastRow="0" w:firstColumn="1" w:lastColumn="0" w:oddVBand="0" w:evenVBand="0" w:oddHBand="0" w:evenHBand="0" w:firstRowFirstColumn="0" w:firstRowLastColumn="0" w:lastRowFirstColumn="0" w:lastRowLastColumn="0"/>
+            <w:tcW w:w="1278" w:type="dxa"/>
+          </w:tcPr>
+          <w:p>
+            <w:pPr>
+              <w:jc w:val="center"/>
+            </w:pPr>
+            <w:r>
+              <w:t>16</w:t>
+            </w:r>
+          </w:p>
+        </w:tc>
+        <w:tc>
+          <w:tcPr>
+            <w:tcW w:w="1080" w:type="dxa"/>
+          </w:tcPr>
+          <w:p>
+            <w:pPr>
+              <w:jc w:val="center"/>
+              <w:cnfStyle w:val="000000100000" w:firstRow="0" w:lastRow="0" w:firstColumn="0" w:lastColumn="0" w:oddVBand="0" w:evenVBand="0" w:oddHBand="1" w:evenHBand="0" w:firstRowFirstColumn="0" w:firstRowLastColumn="0" w:lastRowFirstColumn="0" w:lastRowLastColumn="0"/>
+            </w:pPr>
+            <w:r>
+              <w:t>22</w:t>
+            </w:r>
+          </w:p>
+        </w:tc>
+      </w:tr>
+    </w:tbl>
+    <w:p/>
+    <w:p>
+      <w:r>
+        <w:t>3) Open the anchor file</w:t>
+      </w:r>
+    </w:p>
+    <w:p>
+      <w:r>
+        <w:rPr>
+          <w:noProof/>
+        </w:rPr>
+        <w:drawing>
+          <wp:inline distT="0" distB="0" distL="0" distR="0" wp14:anchorId="50DDD8B7" wp14:editId="62ED3423">
+            <wp:extent cx="5935766" cy="3170711"/>
+            <wp:effectExtent l="0" t="0" r="8255" b="0"/>
+            <wp:docPr id="33" name="Picture 33"/>
+            <wp:cNvGraphicFramePr>
+              <a:graphicFrameLocks xmlns:a="http://schemas.openxmlformats.org/drawingml/2006/main" noChangeAspect="1"/>
+            </wp:cNvGraphicFramePr>
+            <a:graphic xmlns:a="http://schemas.openxmlformats.org/drawingml/2006/main">
+              <a:graphicData uri="http://schemas.openxmlformats.org/drawingml/2006/picture">
+                <pic:pic xmlns:pic="http://schemas.openxmlformats.org/drawingml/2006/picture">
+                  <pic:nvPicPr>
+                    <pic:cNvPr id="0" name=""/>
+                    <pic:cNvPicPr/>
+                  </pic:nvPicPr>
+                  <pic:blipFill rotWithShape="1">
+                    <a:blip r:embed="rId11"/>
+                    <a:srcRect b="4982"/>
+                    <a:stretch/>
+                  </pic:blipFill>
+                  <pic:spPr bwMode="auto">
+                    <a:xfrm>
+                      <a:off x="0" y="0"/>
+                      <a:ext cx="5943600" cy="3174896"/>
+                    </a:xfrm>
+                    <a:prstGeom prst="rect">
+                      <a:avLst/>
+                    </a:prstGeom>
+                    <a:ln>
+                      <a:noFill/>
+                    </a:ln>
+                    <a:extLst>
+                      <a:ext uri="{53640926-AAD7-44D8-BBD7-CCE9431645EC}">
+                        <a14:shadowObscured xmlns:a14="http://schemas.microsoft.com/office/drawing/2010/main"/>
+                      </a:ext>
+                    </a:extLst>
+                  </pic:spPr>
+                </pic:pic>
+              </a:graphicData>
+            </a:graphic>
+          </wp:inline>
+        </w:drawing>
+      </w:r>
+    </w:p>
+    <w:p/>
+    <w:p/>
+    <w:p/>
+    <w:p>
+      <w:r>
+        <w:lastRenderedPageBreak/>
+        <w:t xml:space="preserve">4) Remove items which are not links. Here since this is Grade 3 anchor file, remove all items except for </w:t>
+      </w:r>
+      <w:r>
+        <w:rPr>
+          <w:b/>
+        </w:rPr>
+        <w:t>2,12,16</w:t>
+      </w:r>
+    </w:p>
+    <w:p>
+      <w:r>
+        <w:rPr>
+          <w:noProof/>
+        </w:rPr>
+        <w:drawing>
+          <wp:inline distT="0" distB="0" distL="0" distR="0" wp14:anchorId="180C30D2" wp14:editId="3D9BB1B5">
+            <wp:extent cx="5935766" cy="3158836"/>
+            <wp:effectExtent l="0" t="0" r="8255" b="3810"/>
+            <wp:docPr id="31" name="Picture 31"/>
+            <wp:cNvGraphicFramePr>
+              <a:graphicFrameLocks xmlns:a="http://schemas.openxmlformats.org/drawingml/2006/main" noChangeAspect="1"/>
+            </wp:cNvGraphicFramePr>
+            <a:graphic xmlns:a="http://schemas.openxmlformats.org/drawingml/2006/main">
+              <a:graphicData uri="http://schemas.openxmlformats.org/drawingml/2006/picture">
+                <pic:pic xmlns:pic="http://schemas.openxmlformats.org/drawingml/2006/picture">
+                  <pic:nvPicPr>
+                    <pic:cNvPr id="0" name=""/>
+                    <pic:cNvPicPr/>
+                  </pic:nvPicPr>
+                  <pic:blipFill rotWithShape="1">
+                    <a:blip r:embed="rId12"/>
+                    <a:srcRect b="5338"/>
+                    <a:stretch/>
+                  </pic:blipFill>
+                  <pic:spPr bwMode="auto">
+                    <a:xfrm>
+                      <a:off x="0" y="0"/>
+                      <a:ext cx="5943600" cy="3163005"/>
+                    </a:xfrm>
+                    <a:prstGeom prst="rect">
+                      <a:avLst/>
+                    </a:prstGeom>
+                    <a:ln>
+                      <a:noFill/>
+                    </a:ln>
+                    <a:extLst>
+                      <a:ext uri="{53640926-AAD7-44D8-BBD7-CCE9431645EC}">
+                        <a14:shadowObscured xmlns:a14="http://schemas.microsoft.com/office/drawing/2010/main"/>
+                      </a:ext>
+                    </a:extLst>
+                  </pic:spPr>
+                </pic:pic>
+              </a:graphicData>
+            </a:graphic>
+          </wp:inline>
+        </w:drawing>
+      </w:r>
+    </w:p>
+    <w:p>
+      <w:r>
+        <w:t xml:space="preserve">5) Rename the items to the question numbers in Grade 4. </w:t>
+      </w:r>
+    </w:p>
+    <w:p>
+      <w:pPr>
+        <w:spacing w:after="0"/>
+      </w:pPr>
+      <w:r>
+        <w:t>2 -&gt; 2</w:t>
+      </w:r>
+    </w:p>
+    <w:p>
+      <w:pPr>
+        <w:spacing w:after="0"/>
+      </w:pPr>
+      <w:r>
+        <w:t>12 -&gt; 18</w:t>
+      </w:r>
+    </w:p>
+    <w:p>
+      <w:pPr>
+        <w:spacing w:after="0"/>
+      </w:pPr>
+      <w:r>
+        <w:t>16 -&gt; 22</w:t>
+      </w:r>
+    </w:p>
+    <w:p>
+      <w:r>
+        <w:rPr>
+          <w:noProof/>
+        </w:rPr>
+        <w:drawing>
+          <wp:inline distT="0" distB="0" distL="0" distR="0" wp14:anchorId="64C7B075" wp14:editId="5A3CD407">
+            <wp:extent cx="5935766" cy="3158836"/>
+            <wp:effectExtent l="0" t="0" r="8255" b="3810"/>
+            <wp:docPr id="34" name="Picture 34"/>
+            <wp:cNvGraphicFramePr>
+              <a:graphicFrameLocks xmlns:a="http://schemas.openxmlformats.org/drawingml/2006/main" noChangeAspect="1"/>
+            </wp:cNvGraphicFramePr>
+            <a:graphic xmlns:a="http://schemas.openxmlformats.org/drawingml/2006/main">
+              <a:graphicData uri="http://schemas.openxmlformats.org/drawingml/2006/picture">
+                <pic:pic xmlns:pic="http://schemas.openxmlformats.org/drawingml/2006/picture">
+                  <pic:nvPicPr>
+                    <pic:cNvPr id="0" name=""/>
+                    <pic:cNvPicPr/>
+                  </pic:nvPicPr>
+                  <pic:blipFill rotWithShape="1">
+                    <a:blip r:embed="rId13"/>
+                    <a:srcRect b="5338"/>
+                    <a:stretch/>
+                  </pic:blipFill>
+                  <pic:spPr bwMode="auto">
+                    <a:xfrm>
+                      <a:off x="0" y="0"/>
+                      <a:ext cx="5943600" cy="3163005"/>
+                    </a:xfrm>
+                    <a:prstGeom prst="rect">
+                      <a:avLst/>
+                    </a:prstGeom>
+                    <a:ln>
+                      <a:noFill/>
+                    </a:ln>
+                    <a:extLst>
+                      <a:ext uri="{53640926-AAD7-44D8-BBD7-CCE9431645EC}">
+                        <a14:shadowObscured xmlns:a14="http://schemas.microsoft.com/office/drawing/2010/main"/>
+                      </a:ext>
+                    </a:extLst>
+                  </pic:spPr>
+                </pic:pic>
+              </a:graphicData>
+            </a:graphic>
+          </wp:inline>
+        </w:drawing>
+      </w:r>
+    </w:p>
+    <w:p>
+      <w:r>
+        <w:lastRenderedPageBreak/>
+        <w:t>6) Save the file and exit. Donot change the name of the file.</w:t>
+      </w:r>
+    </w:p>
+    <w:p>
+      <w:bookmarkStart w:id="0" w:name="_GoBack"/>
+      <w:bookmarkEnd w:id="0"/>
+    </w:p>
     <w:p/>
     <w:sectPr>
       <w:pgSz w:w="12240" w:h="15840"/>
@@ -2618,7 +4108,7 @@
 </file>
 
 <file path=customXml/itemProps1.xml><?xml version="1.0" encoding="utf-8"?>
-<ds:datastoreItem xmlns:ds="http://schemas.openxmlformats.org/officeDocument/2006/customXml" ds:itemID="{2DC0A7D9-2382-4408-A1A9-D3F5A33FB6DE}">
+<ds:datastoreItem xmlns:ds="http://schemas.openxmlformats.org/officeDocument/2006/customXml" ds:itemID="{C739DE5B-45A6-4045-8EF0-EF5086450A26}">
   <ds:schemaRefs>
     <ds:schemaRef ds:uri="http://schemas.openxmlformats.org/officeDocument/2006/bibliography"/>
   </ds:schemaRefs>

</xml_diff>